<commit_message>
requirements added by SERTAN UNAL
2 functional and 2 non-functional reqirements are added.
</commit_message>
<xml_diff>
--- a/UniLearn_Requirements_List.docx
+++ b/UniLearn_Requirements_List.docx
@@ -25,18 +25,8 @@
           <w:color w:val="FF5050"/>
           <w:sz w:val="28"/>
         </w:rPr>
-        <w:t xml:space="preserve"> </w:t>
+        <w:t xml:space="preserve"> UniLearn</w:t>
       </w:r>
-      <w:proofErr w:type="spellStart"/>
-      <w:r>
-        <w:rPr>
-          <w:b/>
-          <w:color w:val="FF5050"/>
-          <w:sz w:val="28"/>
-        </w:rPr>
-        <w:t>UniLearn</w:t>
-      </w:r>
-      <w:proofErr w:type="spellEnd"/>
     </w:p>
     <w:p>
       <w:pPr>
@@ -53,17 +43,7 @@
           <w:color w:val="FF5050"/>
           <w:sz w:val="28"/>
         </w:rPr>
-        <w:t xml:space="preserve">GROUP </w:t>
-      </w:r>
-      <w:proofErr w:type="spellStart"/>
-      <w:proofErr w:type="gramStart"/>
-      <w:r>
-        <w:rPr>
-          <w:b/>
-          <w:color w:val="FF5050"/>
-          <w:sz w:val="28"/>
-        </w:rPr>
-        <w:t>MEMBERS:</w:t>
+        <w:t>GROUP MEMBERS:</w:t>
       </w:r>
       <w:r>
         <w:rPr>
@@ -71,132 +51,32 @@
           <w:color w:val="FF5050"/>
           <w:sz w:val="28"/>
         </w:rPr>
-        <w:t>Mehmet</w:t>
-      </w:r>
-      <w:proofErr w:type="spellEnd"/>
-      <w:proofErr w:type="gramEnd"/>
-      <w:r>
-        <w:rPr>
-          <w:b/>
-          <w:color w:val="FF5050"/>
-          <w:sz w:val="28"/>
-        </w:rPr>
-        <w:t xml:space="preserve"> Şakir </w:t>
-      </w:r>
-      <w:proofErr w:type="spellStart"/>
-      <w:r>
-        <w:rPr>
-          <w:b/>
-          <w:color w:val="FF5050"/>
-          <w:sz w:val="28"/>
-        </w:rPr>
-        <w:t>Şeker,Demirkan</w:t>
-      </w:r>
-      <w:proofErr w:type="spellEnd"/>
-      <w:r>
-        <w:rPr>
-          <w:b/>
-          <w:color w:val="FF5050"/>
-          <w:sz w:val="28"/>
-        </w:rPr>
-        <w:t xml:space="preserve"> </w:t>
-      </w:r>
-      <w:proofErr w:type="spellStart"/>
-      <w:r>
-        <w:rPr>
-          <w:b/>
-          <w:color w:val="FF5050"/>
-          <w:sz w:val="28"/>
-        </w:rPr>
-        <w:t>Yıldız,Sarp</w:t>
-      </w:r>
-      <w:proofErr w:type="spellEnd"/>
-      <w:r>
-        <w:rPr>
-          <w:b/>
-          <w:color w:val="FF5050"/>
-          <w:sz w:val="28"/>
-        </w:rPr>
-        <w:t xml:space="preserve"> </w:t>
-      </w:r>
-      <w:proofErr w:type="spellStart"/>
-      <w:r>
-        <w:rPr>
-          <w:b/>
-          <w:color w:val="FF5050"/>
-          <w:sz w:val="28"/>
-        </w:rPr>
-        <w:t>Demirtaş,Sertan</w:t>
-      </w:r>
-      <w:proofErr w:type="spellEnd"/>
-      <w:r>
-        <w:rPr>
-          <w:b/>
-          <w:color w:val="FF5050"/>
-          <w:sz w:val="28"/>
-        </w:rPr>
-        <w:t xml:space="preserve"> </w:t>
-      </w:r>
-      <w:proofErr w:type="spellStart"/>
-      <w:r>
-        <w:rPr>
-          <w:b/>
-          <w:color w:val="FF5050"/>
-          <w:sz w:val="28"/>
-        </w:rPr>
-        <w:t>Unal,Melik</w:t>
-      </w:r>
-      <w:proofErr w:type="spellEnd"/>
-      <w:r>
-        <w:rPr>
-          <w:b/>
-          <w:color w:val="FF5050"/>
-          <w:sz w:val="28"/>
-        </w:rPr>
-        <w:t xml:space="preserve"> Fırat </w:t>
-      </w:r>
-      <w:proofErr w:type="spellStart"/>
-      <w:r>
-        <w:rPr>
-          <w:b/>
-          <w:color w:val="FF5050"/>
-          <w:sz w:val="28"/>
-        </w:rPr>
-        <w:t>Gültekin,Cavit</w:t>
-      </w:r>
-      <w:proofErr w:type="spellEnd"/>
-      <w:r>
-        <w:rPr>
-          <w:b/>
-          <w:color w:val="FF5050"/>
-          <w:sz w:val="28"/>
-        </w:rPr>
-        <w:t xml:space="preserve"> Kaya</w:t>
+        <w:t>Mehmet Şakir Şeker,Demirkan Yıldız,Sarp Demirtaş,Sertan Unal,Melik Fırat Gültekin,Cavit Kaya</w:t>
       </w:r>
     </w:p>
     <w:p/>
     <w:tbl>
       <w:tblPr>
         <w:tblStyle w:val="KlavuzTablo6-Renkli-Vurgu2"/>
-        <w:tblW w:w="9378" w:type="dxa"/>
+        <w:tblW w:w="9211" w:type="dxa"/>
         <w:tblLook w:val="04A0" w:firstRow="1" w:lastRow="0" w:firstColumn="1" w:lastColumn="0" w:noHBand="0" w:noVBand="1"/>
       </w:tblPr>
       <w:tblGrid>
-        <w:gridCol w:w="1147"/>
-        <w:gridCol w:w="8231"/>
+        <w:gridCol w:w="1126"/>
+        <w:gridCol w:w="8085"/>
       </w:tblGrid>
       <w:tr>
         <w:trPr>
           <w:cnfStyle w:val="100000000000" w:firstRow="1" w:lastRow="0" w:firstColumn="0" w:lastColumn="0" w:oddVBand="0" w:evenVBand="0" w:oddHBand="0" w:evenHBand="0" w:firstRowFirstColumn="0" w:firstRowLastColumn="0" w:lastRowFirstColumn="0" w:lastRowLastColumn="0"/>
+          <w:trHeight w:val="328"/>
         </w:trPr>
         <w:tc>
           <w:tcPr>
             <w:cnfStyle w:val="001000000000" w:firstRow="0" w:lastRow="0" w:firstColumn="1" w:lastColumn="0" w:oddVBand="0" w:evenVBand="0" w:oddHBand="0" w:evenHBand="0" w:firstRowFirstColumn="0" w:firstRowLastColumn="0" w:lastRowFirstColumn="0" w:lastRowLastColumn="0"/>
-            <w:tcW w:w="1147" w:type="dxa"/>
+            <w:tcW w:w="1126" w:type="dxa"/>
             <w:tcBorders>
-              <w:bottom w:val="single" w:color="C0504D" w:themeColor="accent2" w:sz="12" w:space="0"/>
+              <w:bottom w:val="single" w:sz="12" w:space="0" w:color="C0504D" w:themeColor="accent2"/>
             </w:tcBorders>
-            <w:tcMar/>
           </w:tcPr>
           <w:p>
             <w:pPr>
@@ -215,12 +95,10 @@
         </w:tc>
         <w:tc>
           <w:tcPr>
-            <w:cnfStyle w:val="000000000000" w:firstRow="0" w:lastRow="0" w:firstColumn="0" w:lastColumn="0" w:oddVBand="0" w:evenVBand="0" w:oddHBand="0" w:evenHBand="0" w:firstRowFirstColumn="0" w:firstRowLastColumn="0" w:lastRowFirstColumn="0" w:lastRowLastColumn="0"/>
-            <w:tcW w:w="8231" w:type="dxa"/>
+            <w:tcW w:w="8085" w:type="dxa"/>
             <w:tcBorders>
-              <w:bottom w:val="single" w:color="C0504D" w:themeColor="accent2" w:sz="12" w:space="0"/>
+              <w:bottom w:val="single" w:sz="12" w:space="0" w:color="C0504D" w:themeColor="accent2"/>
             </w:tcBorders>
-            <w:tcMar/>
           </w:tcPr>
           <w:p>
             <w:pPr>
@@ -242,15 +120,15 @@
       <w:tr>
         <w:trPr>
           <w:cnfStyle w:val="000000100000" w:firstRow="0" w:lastRow="0" w:firstColumn="0" w:lastColumn="0" w:oddVBand="0" w:evenVBand="0" w:oddHBand="1" w:evenHBand="0" w:firstRowFirstColumn="0" w:firstRowLastColumn="0" w:lastRowFirstColumn="0" w:lastRowLastColumn="0"/>
+          <w:trHeight w:val="344"/>
         </w:trPr>
         <w:tc>
           <w:tcPr>
             <w:cnfStyle w:val="001000000000" w:firstRow="0" w:lastRow="0" w:firstColumn="1" w:lastColumn="0" w:oddVBand="0" w:evenVBand="0" w:oddHBand="0" w:evenHBand="0" w:firstRowFirstColumn="0" w:firstRowLastColumn="0" w:lastRowFirstColumn="0" w:lastRowLastColumn="0"/>
-            <w:tcW w:w="1147" w:type="dxa"/>
+            <w:tcW w:w="1126" w:type="dxa"/>
             <w:tcBorders>
-              <w:top w:val="single" w:color="C0504D" w:themeColor="accent2" w:sz="12" w:space="0"/>
+              <w:top w:val="single" w:sz="12" w:space="0" w:color="C0504D" w:themeColor="accent2"/>
             </w:tcBorders>
-            <w:tcMar/>
           </w:tcPr>
           <w:p>
             <w:pPr>
@@ -263,91 +141,30 @@
         </w:tc>
         <w:tc>
           <w:tcPr>
-            <w:cnfStyle w:val="000000000000" w:firstRow="0" w:lastRow="0" w:firstColumn="0" w:lastColumn="0" w:oddVBand="0" w:evenVBand="0" w:oddHBand="0" w:evenHBand="0" w:firstRowFirstColumn="0" w:firstRowLastColumn="0" w:lastRowFirstColumn="0" w:lastRowLastColumn="0"/>
-            <w:tcW w:w="8231" w:type="dxa"/>
+            <w:tcW w:w="8085" w:type="dxa"/>
             <w:tcBorders>
-              <w:top w:val="single" w:color="C0504D" w:themeColor="accent2" w:sz="12" w:space="0"/>
+              <w:top w:val="single" w:sz="12" w:space="0" w:color="C0504D" w:themeColor="accent2"/>
             </w:tcBorders>
-            <w:tcMar/>
           </w:tcPr>
           <w:p>
             <w:pPr>
               <w:spacing w:line="276" w:lineRule="auto"/>
               <w:cnfStyle w:val="000000100000" w:firstRow="0" w:lastRow="0" w:firstColumn="0" w:lastColumn="0" w:oddVBand="0" w:evenVBand="0" w:oddHBand="1" w:evenHBand="0" w:firstRowFirstColumn="0" w:firstRowLastColumn="0" w:lastRowFirstColumn="0" w:lastRowLastColumn="0"/>
             </w:pPr>
-            <w:proofErr w:type="spellStart"/>
-            <w:r>
-              <w:t>Students</w:t>
-            </w:r>
-            <w:proofErr w:type="spellEnd"/>
-            <w:r>
-              <w:t xml:space="preserve"> can </w:t>
-            </w:r>
-            <w:proofErr w:type="spellStart"/>
-            <w:r>
-              <w:t>access</w:t>
-            </w:r>
-            <w:proofErr w:type="spellEnd"/>
-            <w:r>
-              <w:t xml:space="preserve"> </w:t>
-            </w:r>
-            <w:proofErr w:type="spellStart"/>
-            <w:r>
-              <w:t>asynchronous</w:t>
-            </w:r>
-            <w:proofErr w:type="spellEnd"/>
-            <w:r>
-              <w:t xml:space="preserve"> video </w:t>
-            </w:r>
-            <w:proofErr w:type="spellStart"/>
-            <w:r>
-              <w:t>lectures</w:t>
-            </w:r>
-            <w:proofErr w:type="spellEnd"/>
-            <w:r>
-              <w:t xml:space="preserve"> </w:t>
-            </w:r>
-            <w:proofErr w:type="spellStart"/>
-            <w:r>
-              <w:t>from</w:t>
-            </w:r>
-            <w:proofErr w:type="spellEnd"/>
-            <w:r>
-              <w:t xml:space="preserve"> </w:t>
-            </w:r>
-            <w:proofErr w:type="spellStart"/>
-            <w:r>
-              <w:t>their</w:t>
-            </w:r>
-            <w:proofErr w:type="spellEnd"/>
-            <w:r>
-              <w:t xml:space="preserve"> </w:t>
-            </w:r>
-            <w:proofErr w:type="spellStart"/>
-            <w:r>
-              <w:t>enrolled</w:t>
-            </w:r>
-            <w:proofErr w:type="spellEnd"/>
-            <w:r>
-              <w:t xml:space="preserve"> </w:t>
-            </w:r>
-            <w:proofErr w:type="spellStart"/>
-            <w:r>
-              <w:t>universities</w:t>
-            </w:r>
-            <w:proofErr w:type="spellEnd"/>
-            <w:r>
-              <w:t>.</w:t>
+            <w:r>
+              <w:t>Students can access asynchronous video lectures from their enrolled universities.</w:t>
             </w:r>
           </w:p>
         </w:tc>
       </w:tr>
       <w:tr>
+        <w:trPr>
+          <w:trHeight w:val="674"/>
+        </w:trPr>
         <w:tc>
           <w:tcPr>
             <w:cnfStyle w:val="001000000000" w:firstRow="0" w:lastRow="0" w:firstColumn="1" w:lastColumn="0" w:oddVBand="0" w:evenVBand="0" w:oddHBand="0" w:evenHBand="0" w:firstRowFirstColumn="0" w:firstRowLastColumn="0" w:lastRowFirstColumn="0" w:lastRowLastColumn="0"/>
-            <w:tcW w:w="1147" w:type="dxa"/>
-            <w:tcMar/>
+            <w:tcW w:w="1126" w:type="dxa"/>
           </w:tcPr>
           <w:p>
             <w:pPr>
@@ -360,102 +177,21 @@
         </w:tc>
         <w:tc>
           <w:tcPr>
-            <w:cnfStyle w:val="000000000000" w:firstRow="0" w:lastRow="0" w:firstColumn="0" w:lastColumn="0" w:oddVBand="0" w:evenVBand="0" w:oddHBand="0" w:evenHBand="0" w:firstRowFirstColumn="0" w:firstRowLastColumn="0" w:lastRowFirstColumn="0" w:lastRowLastColumn="0"/>
-            <w:tcW w:w="8231" w:type="dxa"/>
-            <w:tcMar/>
+            <w:tcW w:w="8085" w:type="dxa"/>
           </w:tcPr>
           <w:p>
             <w:pPr>
               <w:spacing w:line="276" w:lineRule="auto"/>
               <w:cnfStyle w:val="000000000000" w:firstRow="0" w:lastRow="0" w:firstColumn="0" w:lastColumn="0" w:oddVBand="0" w:evenVBand="0" w:oddHBand="0" w:evenHBand="0" w:firstRowFirstColumn="0" w:firstRowLastColumn="0" w:lastRowFirstColumn="0" w:lastRowLastColumn="0"/>
             </w:pPr>
-            <w:proofErr w:type="spellStart"/>
-            <w:r>
-              <w:t>The</w:t>
-            </w:r>
-            <w:proofErr w:type="spellEnd"/>
-            <w:r>
-              <w:t xml:space="preserve"> platform </w:t>
-            </w:r>
-            <w:proofErr w:type="spellStart"/>
-            <w:r>
-              <w:t>should</w:t>
-            </w:r>
-            <w:proofErr w:type="spellEnd"/>
+            <w:r>
+              <w:t>The platform should allow universities to upload and manage their course</w:t>
+            </w:r>
             <w:r>
               <w:t xml:space="preserve"> </w:t>
             </w:r>
-            <w:proofErr w:type="spellStart"/>
-            <w:r>
-              <w:t>allow</w:t>
-            </w:r>
-            <w:proofErr w:type="spellEnd"/>
-            <w:r>
-              <w:t xml:space="preserve"> </w:t>
-            </w:r>
-            <w:proofErr w:type="spellStart"/>
-            <w:r>
-              <w:t>universities</w:t>
-            </w:r>
-            <w:proofErr w:type="spellEnd"/>
-            <w:r>
-              <w:t xml:space="preserve"> </w:t>
-            </w:r>
-            <w:proofErr w:type="spellStart"/>
-            <w:r>
-              <w:t>to</w:t>
-            </w:r>
-            <w:proofErr w:type="spellEnd"/>
-            <w:r>
-              <w:t xml:space="preserve"> </w:t>
-            </w:r>
-            <w:proofErr w:type="spellStart"/>
-            <w:r>
-              <w:t>upload</w:t>
-            </w:r>
-            <w:proofErr w:type="spellEnd"/>
-            <w:r>
-              <w:t xml:space="preserve"> </w:t>
-            </w:r>
-            <w:proofErr w:type="spellStart"/>
-            <w:r>
-              <w:t>and</w:t>
-            </w:r>
-            <w:proofErr w:type="spellEnd"/>
-            <w:r>
-              <w:t xml:space="preserve"> </w:t>
-            </w:r>
-            <w:proofErr w:type="spellStart"/>
-            <w:r>
-              <w:t>manage</w:t>
-            </w:r>
-            <w:proofErr w:type="spellEnd"/>
-            <w:r>
-              <w:t xml:space="preserve"> </w:t>
-            </w:r>
-            <w:proofErr w:type="spellStart"/>
-            <w:r>
-              <w:t>their</w:t>
-            </w:r>
-            <w:proofErr w:type="spellEnd"/>
-            <w:r>
-              <w:t xml:space="preserve"> </w:t>
-            </w:r>
-            <w:proofErr w:type="spellStart"/>
-            <w:r>
-              <w:t>course</w:t>
-            </w:r>
-            <w:proofErr w:type="spellEnd"/>
-            <w:r>
-              <w:t xml:space="preserve"> </w:t>
-            </w:r>
-            <w:proofErr w:type="spellStart"/>
-            <w:r>
-              <w:t>materials</w:t>
-            </w:r>
-            <w:proofErr w:type="spellEnd"/>
-            <w:r>
-              <w:t>.</w:t>
+            <w:r>
+              <w:t>materials.</w:t>
             </w:r>
           </w:p>
         </w:tc>
@@ -463,72 +199,79 @@
       <w:tr>
         <w:trPr>
           <w:cnfStyle w:val="000000100000" w:firstRow="0" w:lastRow="0" w:firstColumn="0" w:lastColumn="0" w:oddVBand="0" w:evenVBand="0" w:oddHBand="1" w:evenHBand="0" w:firstRowFirstColumn="0" w:firstRowLastColumn="0" w:lastRowFirstColumn="0" w:lastRowLastColumn="0"/>
+          <w:trHeight w:val="718"/>
         </w:trPr>
         <w:tc>
           <w:tcPr>
             <w:cnfStyle w:val="001000000000" w:firstRow="0" w:lastRow="0" w:firstColumn="1" w:lastColumn="0" w:oddVBand="0" w:evenVBand="0" w:oddHBand="0" w:evenHBand="0" w:firstRowFirstColumn="0" w:firstRowLastColumn="0" w:lastRowFirstColumn="0" w:lastRowLastColumn="0"/>
-            <w:tcW w:w="1147" w:type="dxa"/>
-            <w:tcMar/>
+            <w:tcW w:w="1126" w:type="dxa"/>
           </w:tcPr>
           <w:p>
             <w:pPr>
               <w:jc w:val="center"/>
             </w:pPr>
-          </w:p>
-        </w:tc>
-        <w:tc>
-          <w:tcPr>
-            <w:cnfStyle w:val="000000000000" w:firstRow="0" w:lastRow="0" w:firstColumn="0" w:lastColumn="0" w:oddVBand="0" w:evenVBand="0" w:oddHBand="0" w:evenHBand="0" w:firstRowFirstColumn="0" w:firstRowLastColumn="0" w:lastRowFirstColumn="0" w:lastRowLastColumn="0"/>
-            <w:tcW w:w="8231" w:type="dxa"/>
-            <w:tcMar/>
-          </w:tcPr>
-          <w:p>
-            <w:pPr>
-              <w:pStyle w:val="Normal"/>
-              <w:spacing w:line="600" w:lineRule="auto"/>
-              <w:jc w:val="center"/>
+            <w:r>
+              <w:t>3</w:t>
+            </w:r>
+          </w:p>
+        </w:tc>
+        <w:tc>
+          <w:tcPr>
+            <w:tcW w:w="8085" w:type="dxa"/>
+          </w:tcPr>
+          <w:p>
+            <w:pPr>
+              <w:spacing w:line="276" w:lineRule="auto"/>
               <w:cnfStyle w:val="000000100000" w:firstRow="0" w:lastRow="0" w:firstColumn="0" w:lastColumn="0" w:oddVBand="0" w:evenVBand="0" w:oddHBand="1" w:evenHBand="0" w:firstRowFirstColumn="0" w:firstRowLastColumn="0" w:lastRowFirstColumn="0" w:lastRowLastColumn="0"/>
             </w:pPr>
+            <w:r>
+              <w:t>Creating an area on the platform where users can take notes on the subject under each video or lesson they interact with.</w:t>
+            </w:r>
           </w:p>
         </w:tc>
       </w:tr>
       <w:tr>
+        <w:trPr>
+          <w:trHeight w:val="718"/>
+        </w:trPr>
         <w:tc>
           <w:tcPr>
             <w:cnfStyle w:val="001000000000" w:firstRow="0" w:lastRow="0" w:firstColumn="1" w:lastColumn="0" w:oddVBand="0" w:evenVBand="0" w:oddHBand="0" w:evenHBand="0" w:firstRowFirstColumn="0" w:firstRowLastColumn="0" w:lastRowFirstColumn="0" w:lastRowLastColumn="0"/>
-            <w:tcW w:w="1147" w:type="dxa"/>
-            <w:tcMar/>
+            <w:tcW w:w="1126" w:type="dxa"/>
           </w:tcPr>
           <w:p>
             <w:pPr>
               <w:jc w:val="center"/>
             </w:pPr>
-          </w:p>
-        </w:tc>
-        <w:tc>
-          <w:tcPr>
-            <w:cnfStyle w:val="000000000000" w:firstRow="0" w:lastRow="0" w:firstColumn="0" w:lastColumn="0" w:oddVBand="0" w:evenVBand="0" w:oddHBand="0" w:evenHBand="0" w:firstRowFirstColumn="0" w:firstRowLastColumn="0" w:lastRowFirstColumn="0" w:lastRowLastColumn="0"/>
-            <w:tcW w:w="8231" w:type="dxa"/>
-            <w:tcMar/>
-          </w:tcPr>
-          <w:p>
-            <w:pPr>
-              <w:spacing w:line="600" w:lineRule="auto"/>
-              <w:jc w:val="center"/>
+            <w:r>
+              <w:t>4</w:t>
+            </w:r>
+          </w:p>
+        </w:tc>
+        <w:tc>
+          <w:tcPr>
+            <w:tcW w:w="8085" w:type="dxa"/>
+          </w:tcPr>
+          <w:p>
+            <w:pPr>
+              <w:spacing w:line="276" w:lineRule="auto"/>
               <w:cnfStyle w:val="000000000000" w:firstRow="0" w:lastRow="0" w:firstColumn="0" w:lastColumn="0" w:oddVBand="0" w:evenVBand="0" w:oddHBand="0" w:evenHBand="0" w:firstRowFirstColumn="0" w:firstRowLastColumn="0" w:lastRowFirstColumn="0" w:lastRowLastColumn="0"/>
             </w:pPr>
+            <w:r>
+              <w:t>All announcements on the platform, information about courses, social messages, and notifications of events will be sent to users.</w:t>
+            </w:r>
           </w:p>
         </w:tc>
       </w:tr>
       <w:tr>
         <w:trPr>
           <w:cnfStyle w:val="000000100000" w:firstRow="0" w:lastRow="0" w:firstColumn="0" w:lastColumn="0" w:oddVBand="0" w:evenVBand="0" w:oddHBand="1" w:evenHBand="0" w:firstRowFirstColumn="0" w:firstRowLastColumn="0" w:lastRowFirstColumn="0" w:lastRowLastColumn="0"/>
+          <w:trHeight w:val="674"/>
         </w:trPr>
         <w:tc>
           <w:tcPr>
             <w:cnfStyle w:val="001000000000" w:firstRow="0" w:lastRow="0" w:firstColumn="1" w:lastColumn="0" w:oddVBand="0" w:evenVBand="0" w:oddHBand="0" w:evenHBand="0" w:firstRowFirstColumn="0" w:firstRowLastColumn="0" w:lastRowFirstColumn="0" w:lastRowLastColumn="0"/>
-            <w:tcW w:w="1147" w:type="dxa"/>
-            <w:tcMar/>
+            <w:tcW w:w="1126" w:type="dxa"/>
           </w:tcPr>
           <w:p>
             <w:pPr>
@@ -541,9 +284,7 @@
         </w:tc>
         <w:tc>
           <w:tcPr>
-            <w:cnfStyle w:val="000000000000" w:firstRow="0" w:lastRow="0" w:firstColumn="0" w:lastColumn="0" w:oddVBand="0" w:evenVBand="0" w:oddHBand="0" w:evenHBand="0" w:firstRowFirstColumn="0" w:firstRowLastColumn="0" w:lastRowFirstColumn="0" w:lastRowLastColumn="0"/>
-            <w:tcW w:w="8231" w:type="dxa"/>
-            <w:tcMar/>
+            <w:tcW w:w="8085" w:type="dxa"/>
           </w:tcPr>
           <w:p>
             <w:pPr>
@@ -554,147 +295,25 @@
               <w:t>Application</w:t>
             </w:r>
             <w:r>
+              <w:t xml:space="preserve"> must allow users to customize their profiles, ex. writing public personal</w:t>
+            </w:r>
+            <w:r>
               <w:t xml:space="preserve"> </w:t>
             </w:r>
-            <w:proofErr w:type="spellStart"/>
-            <w:r>
-              <w:t>must</w:t>
-            </w:r>
-            <w:proofErr w:type="spellEnd"/>
-            <w:r>
-              <w:t xml:space="preserve"> </w:t>
-            </w:r>
-            <w:proofErr w:type="spellStart"/>
-            <w:r>
-              <w:t>allow</w:t>
-            </w:r>
-            <w:proofErr w:type="spellEnd"/>
-            <w:r>
-              <w:t xml:space="preserve"> </w:t>
-            </w:r>
-            <w:proofErr w:type="spellStart"/>
-            <w:r>
-              <w:t>users</w:t>
-            </w:r>
-            <w:proofErr w:type="spellEnd"/>
-            <w:r>
-              <w:t xml:space="preserve"> </w:t>
-            </w:r>
-            <w:proofErr w:type="spellStart"/>
-            <w:r>
-              <w:t>to</w:t>
-            </w:r>
-            <w:proofErr w:type="spellEnd"/>
-            <w:r>
-              <w:t xml:space="preserve"> </w:t>
-            </w:r>
-            <w:proofErr w:type="spellStart"/>
-            <w:r>
-              <w:t>customize</w:t>
-            </w:r>
-            <w:proofErr w:type="spellEnd"/>
-            <w:r>
-              <w:t xml:space="preserve"> </w:t>
-            </w:r>
-            <w:proofErr w:type="spellStart"/>
-            <w:r>
-              <w:t>their</w:t>
-            </w:r>
-            <w:proofErr w:type="spellEnd"/>
-            <w:r>
-              <w:t xml:space="preserve"> </w:t>
-            </w:r>
-            <w:proofErr w:type="spellStart"/>
-            <w:r>
-              <w:t>profiles</w:t>
-            </w:r>
-            <w:proofErr w:type="spellEnd"/>
-            <w:r>
-              <w:t xml:space="preserve">, </w:t>
-            </w:r>
-            <w:proofErr w:type="spellStart"/>
-            <w:r>
-              <w:t>ex</w:t>
-            </w:r>
-            <w:proofErr w:type="spellEnd"/>
-            <w:r>
-              <w:t xml:space="preserve">. </w:t>
-            </w:r>
-            <w:proofErr w:type="spellStart"/>
-            <w:proofErr w:type="gramStart"/>
-            <w:r>
-              <w:t>writing</w:t>
-            </w:r>
-            <w:proofErr w:type="spellEnd"/>
-            <w:proofErr w:type="gramEnd"/>
-            <w:r>
-              <w:t xml:space="preserve"> </w:t>
-            </w:r>
-            <w:proofErr w:type="spellStart"/>
-            <w:r>
-              <w:t>public</w:t>
-            </w:r>
-            <w:proofErr w:type="spellEnd"/>
-            <w:r>
-              <w:t xml:space="preserve"> </w:t>
-            </w:r>
-            <w:proofErr w:type="spellStart"/>
-            <w:r>
-              <w:t>personal</w:t>
-            </w:r>
-            <w:proofErr w:type="spellEnd"/>
-            <w:r>
-              <w:t xml:space="preserve"> </w:t>
-            </w:r>
-            <w:proofErr w:type="spellStart"/>
-            <w:r>
-              <w:t>information</w:t>
-            </w:r>
-            <w:proofErr w:type="spellEnd"/>
-            <w:r>
-              <w:t xml:space="preserve">, </w:t>
-            </w:r>
-            <w:proofErr w:type="spellStart"/>
-            <w:r>
-              <w:t>and</w:t>
-            </w:r>
-            <w:proofErr w:type="spellEnd"/>
-            <w:r>
-              <w:t xml:space="preserve"> </w:t>
-            </w:r>
-            <w:proofErr w:type="spellStart"/>
-            <w:r>
-              <w:t>provide</w:t>
-            </w:r>
-            <w:proofErr w:type="spellEnd"/>
-            <w:r>
-              <w:t xml:space="preserve"> </w:t>
-            </w:r>
-            <w:proofErr w:type="spellStart"/>
-            <w:r>
-              <w:t>friendship</w:t>
-            </w:r>
-            <w:proofErr w:type="spellEnd"/>
-            <w:r>
-              <w:t xml:space="preserve"> </w:t>
-            </w:r>
-            <w:proofErr w:type="spellStart"/>
-            <w:r>
-              <w:t>system</w:t>
-            </w:r>
-            <w:proofErr w:type="spellEnd"/>
-            <w:r>
-              <w:t>.</w:t>
+            <w:r>
+              <w:t>information, and provide friendship system.</w:t>
             </w:r>
           </w:p>
         </w:tc>
       </w:tr>
       <w:tr>
+        <w:trPr>
+          <w:trHeight w:val="1348"/>
+        </w:trPr>
         <w:tc>
           <w:tcPr>
             <w:cnfStyle w:val="001000000000" w:firstRow="0" w:lastRow="0" w:firstColumn="1" w:lastColumn="0" w:oddVBand="0" w:evenVBand="0" w:oddHBand="0" w:evenHBand="0" w:firstRowFirstColumn="0" w:firstRowLastColumn="0" w:lastRowFirstColumn="0" w:lastRowLastColumn="0"/>
-            <w:tcW w:w="1147" w:type="dxa"/>
-            <w:tcMar/>
+            <w:tcW w:w="1126" w:type="dxa"/>
           </w:tcPr>
           <w:p>
             <w:pPr>
@@ -708,278 +327,33 @@
         </w:tc>
         <w:tc>
           <w:tcPr>
-            <w:cnfStyle w:val="000000000000" w:firstRow="0" w:lastRow="0" w:firstColumn="0" w:lastColumn="0" w:oddVBand="0" w:evenVBand="0" w:oddHBand="0" w:evenHBand="0" w:firstRowFirstColumn="0" w:firstRowLastColumn="0" w:lastRowFirstColumn="0" w:lastRowLastColumn="0"/>
-            <w:tcW w:w="8231" w:type="dxa"/>
-            <w:tcMar/>
+            <w:tcW w:w="8085" w:type="dxa"/>
           </w:tcPr>
           <w:p>
             <w:pPr>
               <w:spacing w:line="276" w:lineRule="auto"/>
               <w:cnfStyle w:val="000000000000" w:firstRow="0" w:lastRow="0" w:firstColumn="0" w:lastColumn="0" w:oddVBand="0" w:evenVBand="0" w:oddHBand="0" w:evenHBand="0" w:firstRowFirstColumn="0" w:firstRowLastColumn="0" w:lastRowFirstColumn="0" w:lastRowLastColumn="0"/>
             </w:pPr>
-            <w:proofErr w:type="spellStart"/>
-            <w:r>
-              <w:t>System</w:t>
-            </w:r>
-            <w:proofErr w:type="spellEnd"/>
+            <w:r>
+              <w:t>System must report/save activity information about student communities an</w:t>
+            </w:r>
+            <w:r>
+              <w:t xml:space="preserve">d </w:t>
+            </w:r>
+            <w:r>
+              <w:t>university clubs end of every month to database, these informations will stay at least 6 months</w:t>
+            </w:r>
             <w:r>
               <w:t xml:space="preserve"> </w:t>
             </w:r>
-            <w:proofErr w:type="spellStart"/>
-            <w:r>
-              <w:t>must</w:t>
-            </w:r>
-            <w:proofErr w:type="spellEnd"/>
+            <w:r>
+              <w:t>and will be</w:t>
+            </w:r>
             <w:r>
               <w:t xml:space="preserve"> </w:t>
             </w:r>
-            <w:proofErr w:type="spellStart"/>
-            <w:r>
-              <w:t>report</w:t>
-            </w:r>
-            <w:proofErr w:type="spellEnd"/>
-            <w:r>
-              <w:t>/</w:t>
-            </w:r>
-            <w:proofErr w:type="spellStart"/>
-            <w:r>
-              <w:t>save</w:t>
-            </w:r>
-            <w:proofErr w:type="spellEnd"/>
-            <w:r>
-              <w:t xml:space="preserve"> </w:t>
-            </w:r>
-            <w:proofErr w:type="spellStart"/>
-            <w:r>
-              <w:t>activity</w:t>
-            </w:r>
-            <w:proofErr w:type="spellEnd"/>
-            <w:r>
-              <w:t xml:space="preserve"> </w:t>
-            </w:r>
-            <w:proofErr w:type="spellStart"/>
-            <w:r>
-              <w:t>information</w:t>
-            </w:r>
-            <w:proofErr w:type="spellEnd"/>
-            <w:r>
-              <w:t xml:space="preserve"> </w:t>
-            </w:r>
-            <w:proofErr w:type="spellStart"/>
-            <w:r>
-              <w:t>about</w:t>
-            </w:r>
-            <w:proofErr w:type="spellEnd"/>
-            <w:r>
-              <w:t xml:space="preserve"> </w:t>
-            </w:r>
-            <w:proofErr w:type="spellStart"/>
-            <w:r>
-              <w:t>student</w:t>
-            </w:r>
-            <w:proofErr w:type="spellEnd"/>
-            <w:r>
-              <w:t xml:space="preserve"> </w:t>
-            </w:r>
-            <w:proofErr w:type="spellStart"/>
-            <w:r>
-              <w:t>communities</w:t>
-            </w:r>
-            <w:proofErr w:type="spellEnd"/>
-            <w:r>
-              <w:t xml:space="preserve"> </w:t>
-            </w:r>
-            <w:proofErr w:type="spellStart"/>
-            <w:r>
-              <w:t>an</w:t>
-            </w:r>
-            <w:r>
-              <w:t>d</w:t>
-            </w:r>
-            <w:proofErr w:type="spellEnd"/>
-            <w:r>
-              <w:t xml:space="preserve"> </w:t>
-            </w:r>
-            <w:proofErr w:type="spellStart"/>
-            <w:r>
-              <w:t>university</w:t>
-            </w:r>
-            <w:proofErr w:type="spellEnd"/>
-            <w:r>
-              <w:t xml:space="preserve"> </w:t>
-            </w:r>
-            <w:proofErr w:type="spellStart"/>
-            <w:r>
-              <w:t>clubs</w:t>
-            </w:r>
-            <w:proofErr w:type="spellEnd"/>
-            <w:r>
-              <w:t xml:space="preserve"> </w:t>
-            </w:r>
-            <w:proofErr w:type="spellStart"/>
-            <w:r>
-              <w:t>end</w:t>
-            </w:r>
-            <w:proofErr w:type="spellEnd"/>
-            <w:r>
-              <w:t xml:space="preserve"> of </w:t>
-            </w:r>
-            <w:proofErr w:type="spellStart"/>
-            <w:r>
-              <w:t>every</w:t>
-            </w:r>
-            <w:proofErr w:type="spellEnd"/>
-            <w:r>
-              <w:t xml:space="preserve"> </w:t>
-            </w:r>
-            <w:proofErr w:type="spellStart"/>
-            <w:r>
-              <w:t>month</w:t>
-            </w:r>
-            <w:proofErr w:type="spellEnd"/>
-            <w:r>
-              <w:t xml:space="preserve"> </w:t>
-            </w:r>
-            <w:proofErr w:type="spellStart"/>
-            <w:r>
-              <w:t>to</w:t>
-            </w:r>
-            <w:proofErr w:type="spellEnd"/>
-            <w:r>
-              <w:t xml:space="preserve"> </w:t>
-            </w:r>
-            <w:proofErr w:type="spellStart"/>
-            <w:r>
-              <w:t>database</w:t>
-            </w:r>
-            <w:proofErr w:type="spellEnd"/>
-            <w:r>
-              <w:t xml:space="preserve">, </w:t>
-            </w:r>
-            <w:proofErr w:type="spellStart"/>
-            <w:r>
-              <w:t>these</w:t>
-            </w:r>
-            <w:proofErr w:type="spellEnd"/>
-            <w:r>
-              <w:t xml:space="preserve"> </w:t>
-            </w:r>
-            <w:proofErr w:type="spellStart"/>
-            <w:r>
-              <w:t>informations</w:t>
-            </w:r>
-            <w:proofErr w:type="spellEnd"/>
-            <w:r>
-              <w:t xml:space="preserve"> </w:t>
-            </w:r>
-            <w:proofErr w:type="spellStart"/>
-            <w:r>
-              <w:t>will</w:t>
-            </w:r>
-            <w:proofErr w:type="spellEnd"/>
-            <w:r>
-              <w:t xml:space="preserve"> </w:t>
-            </w:r>
-            <w:proofErr w:type="spellStart"/>
-            <w:r>
-              <w:t>stay</w:t>
-            </w:r>
-            <w:proofErr w:type="spellEnd"/>
-            <w:r>
-              <w:t xml:space="preserve"> at </w:t>
-            </w:r>
-            <w:proofErr w:type="spellStart"/>
-            <w:r>
-              <w:t>least</w:t>
-            </w:r>
-            <w:proofErr w:type="spellEnd"/>
-            <w:r>
-              <w:t xml:space="preserve"> 6 </w:t>
-            </w:r>
-            <w:proofErr w:type="spellStart"/>
-            <w:r>
-              <w:t>months</w:t>
-            </w:r>
-            <w:proofErr w:type="spellEnd"/>
-            <w:r>
-              <w:t xml:space="preserve"> </w:t>
-            </w:r>
-            <w:proofErr w:type="spellStart"/>
-            <w:r>
-              <w:t>and</w:t>
-            </w:r>
-            <w:proofErr w:type="spellEnd"/>
-            <w:r>
-              <w:t xml:space="preserve"> </w:t>
-            </w:r>
-            <w:proofErr w:type="spellStart"/>
-            <w:r>
-              <w:t>will</w:t>
-            </w:r>
-            <w:proofErr w:type="spellEnd"/>
-            <w:r>
-              <w:t xml:space="preserve"> be</w:t>
-            </w:r>
-            <w:r>
-              <w:t xml:space="preserve"> </w:t>
-            </w:r>
-            <w:proofErr w:type="spellStart"/>
-            <w:r>
-              <w:t>accessible</w:t>
-            </w:r>
-            <w:proofErr w:type="spellEnd"/>
-            <w:r>
-              <w:t xml:space="preserve"> </w:t>
-            </w:r>
-            <w:proofErr w:type="spellStart"/>
-            <w:r>
-              <w:t>by</w:t>
-            </w:r>
-            <w:proofErr w:type="spellEnd"/>
-            <w:r>
-              <w:t xml:space="preserve"> </w:t>
-            </w:r>
-            <w:proofErr w:type="spellStart"/>
-            <w:r>
-              <w:t>authorized</w:t>
-            </w:r>
-            <w:proofErr w:type="spellEnd"/>
-            <w:r>
-              <w:t xml:space="preserve"> </w:t>
-            </w:r>
-            <w:proofErr w:type="spellStart"/>
-            <w:r>
-              <w:t>people</w:t>
-            </w:r>
-            <w:proofErr w:type="spellEnd"/>
-            <w:r>
-              <w:t xml:space="preserve">, </w:t>
-            </w:r>
-            <w:proofErr w:type="spellStart"/>
-            <w:r>
-              <w:t>ex</w:t>
-            </w:r>
-            <w:proofErr w:type="spellEnd"/>
-            <w:r>
-              <w:t xml:space="preserve">. </w:t>
-            </w:r>
-            <w:proofErr w:type="spellStart"/>
-            <w:proofErr w:type="gramStart"/>
-            <w:r>
-              <w:t>university</w:t>
-            </w:r>
-            <w:proofErr w:type="spellEnd"/>
-            <w:proofErr w:type="gramEnd"/>
-            <w:r>
-              <w:t xml:space="preserve"> IT </w:t>
-            </w:r>
-            <w:proofErr w:type="spellStart"/>
-            <w:r>
-              <w:t>manager</w:t>
-            </w:r>
-            <w:proofErr w:type="spellEnd"/>
-            <w:r>
-              <w:t>.</w:t>
+            <w:r>
+              <w:t>accessible by authorized people, ex. university IT manager.</w:t>
             </w:r>
           </w:p>
         </w:tc>
@@ -987,32 +361,28 @@
       <w:tr>
         <w:trPr>
           <w:cnfStyle w:val="000000100000" w:firstRow="0" w:lastRow="0" w:firstColumn="0" w:lastColumn="0" w:oddVBand="0" w:evenVBand="0" w:oddHBand="1" w:evenHBand="0" w:firstRowFirstColumn="0" w:firstRowLastColumn="0" w:lastRowFirstColumn="0" w:lastRowLastColumn="0"/>
+          <w:trHeight w:val="1002"/>
         </w:trPr>
         <w:tc>
           <w:tcPr>
             <w:cnfStyle w:val="001000000000" w:firstRow="0" w:lastRow="0" w:firstColumn="1" w:lastColumn="0" w:oddVBand="0" w:evenVBand="0" w:oddHBand="0" w:evenHBand="0" w:firstRowFirstColumn="0" w:firstRowLastColumn="0" w:lastRowFirstColumn="0" w:lastRowLastColumn="0"/>
-            <w:tcW w:w="1147" w:type="dxa"/>
-            <w:tcMar/>
+            <w:tcW w:w="1126" w:type="dxa"/>
           </w:tcPr>
           <w:p>
             <w:pPr>
               <w:jc w:val="center"/>
             </w:pPr>
             <w:r>
-              <w:rPr/>
               <w:t>7</w:t>
             </w:r>
           </w:p>
         </w:tc>
         <w:tc>
           <w:tcPr>
-            <w:cnfStyle w:val="000000000000" w:firstRow="0" w:lastRow="0" w:firstColumn="0" w:lastColumn="0" w:oddVBand="0" w:evenVBand="0" w:oddHBand="0" w:evenHBand="0" w:firstRowFirstColumn="0" w:firstRowLastColumn="0" w:lastRowFirstColumn="0" w:lastRowLastColumn="0"/>
-            <w:tcW w:w="8231" w:type="dxa"/>
-            <w:tcMar/>
-          </w:tcPr>
-          <w:p>
-            <w:pPr>
-              <w:pStyle w:val="Normal"/>
+            <w:tcW w:w="8085" w:type="dxa"/>
+          </w:tcPr>
+          <w:p>
+            <w:pPr>
               <w:spacing w:line="276" w:lineRule="auto"/>
               <w:cnfStyle w:val="000000100000" w:firstRow="0" w:lastRow="0" w:firstColumn="0" w:lastColumn="0" w:oddVBand="0" w:evenVBand="0" w:oddHBand="1" w:evenHBand="0" w:firstRowFirstColumn="0" w:firstRowLastColumn="0" w:lastRowFirstColumn="0" w:lastRowLastColumn="0"/>
             </w:pPr>
@@ -1026,37 +396,29 @@
         </w:tc>
       </w:tr>
       <w:tr>
+        <w:trPr>
+          <w:trHeight w:val="658"/>
+        </w:trPr>
         <w:tc>
           <w:tcPr>
             <w:cnfStyle w:val="001000000000" w:firstRow="0" w:lastRow="0" w:firstColumn="1" w:lastColumn="0" w:oddVBand="0" w:evenVBand="0" w:oddHBand="0" w:evenHBand="0" w:firstRowFirstColumn="0" w:firstRowLastColumn="0" w:lastRowFirstColumn="0" w:lastRowLastColumn="0"/>
-            <w:tcW w:w="1147" w:type="dxa"/>
-            <w:tcMar/>
-          </w:tcPr>
-          <w:p>
-            <w:pPr>
-              <w:pStyle w:val="Normal"/>
-              <w:ind w:left="0"/>
+            <w:tcW w:w="1126" w:type="dxa"/>
+          </w:tcPr>
+          <w:p>
+            <w:pPr>
               <w:jc w:val="center"/>
-              <w:rPr>
-                <w:sz w:val="24"/>
-                <w:szCs w:val="24"/>
-              </w:rPr>
-            </w:pPr>
-            <w:r>
-              <w:rPr/>
+            </w:pPr>
+            <w:r>
               <w:t>8</w:t>
             </w:r>
           </w:p>
         </w:tc>
         <w:tc>
           <w:tcPr>
-            <w:cnfStyle w:val="000000000000" w:firstRow="0" w:lastRow="0" w:firstColumn="0" w:lastColumn="0" w:oddVBand="0" w:evenVBand="0" w:oddHBand="0" w:evenHBand="0" w:firstRowFirstColumn="0" w:firstRowLastColumn="0" w:lastRowFirstColumn="0" w:lastRowLastColumn="0"/>
-            <w:tcW w:w="8231" w:type="dxa"/>
-            <w:tcMar/>
-          </w:tcPr>
-          <w:p>
-            <w:pPr>
-              <w:pStyle w:val="Normal"/>
+            <w:tcW w:w="8085" w:type="dxa"/>
+          </w:tcPr>
+          <w:p>
+            <w:pPr>
               <w:spacing w:line="276" w:lineRule="auto"/>
               <w:cnfStyle w:val="000000000000" w:firstRow="0" w:lastRow="0" w:firstColumn="0" w:lastColumn="0" w:oddVBand="0" w:evenVBand="0" w:oddHBand="0" w:evenHBand="0" w:firstRowFirstColumn="0" w:firstRowLastColumn="0" w:lastRowFirstColumn="0" w:lastRowLastColumn="0"/>
             </w:pPr>
@@ -1072,12 +434,12 @@
       <w:tr>
         <w:trPr>
           <w:cnfStyle w:val="000000100000" w:firstRow="0" w:lastRow="0" w:firstColumn="0" w:lastColumn="0" w:oddVBand="0" w:evenVBand="0" w:oddHBand="1" w:evenHBand="0" w:firstRowFirstColumn="0" w:firstRowLastColumn="0" w:lastRowFirstColumn="0" w:lastRowLastColumn="0"/>
+          <w:trHeight w:val="733"/>
         </w:trPr>
         <w:tc>
           <w:tcPr>
             <w:cnfStyle w:val="001000000000" w:firstRow="0" w:lastRow="0" w:firstColumn="1" w:lastColumn="0" w:oddVBand="0" w:evenVBand="0" w:oddHBand="0" w:evenHBand="0" w:firstRowFirstColumn="0" w:firstRowLastColumn="0" w:lastRowFirstColumn="0" w:lastRowLastColumn="0"/>
-            <w:tcW w:w="1147" w:type="dxa"/>
-            <w:tcMar/>
+            <w:tcW w:w="1126" w:type="dxa"/>
           </w:tcPr>
           <w:p>
             <w:pPr>
@@ -1087,9 +449,7 @@
         </w:tc>
         <w:tc>
           <w:tcPr>
-            <w:cnfStyle w:val="000000000000" w:firstRow="0" w:lastRow="0" w:firstColumn="0" w:lastColumn="0" w:oddVBand="0" w:evenVBand="0" w:oddHBand="0" w:evenHBand="0" w:firstRowFirstColumn="0" w:firstRowLastColumn="0" w:lastRowFirstColumn="0" w:lastRowLastColumn="0"/>
-            <w:tcW w:w="8231" w:type="dxa"/>
-            <w:tcMar/>
+            <w:tcW w:w="8085" w:type="dxa"/>
           </w:tcPr>
           <w:p>
             <w:pPr>
@@ -1101,14 +461,16 @@
         </w:tc>
       </w:tr>
       <w:tr>
+        <w:trPr>
+          <w:trHeight w:val="718"/>
+        </w:trPr>
         <w:tc>
           <w:tcPr>
             <w:cnfStyle w:val="001000000000" w:firstRow="0" w:lastRow="0" w:firstColumn="1" w:lastColumn="0" w:oddVBand="0" w:evenVBand="0" w:oddHBand="0" w:evenHBand="0" w:firstRowFirstColumn="0" w:firstRowLastColumn="0" w:lastRowFirstColumn="0" w:lastRowLastColumn="0"/>
-            <w:tcW w:w="1147" w:type="dxa"/>
+            <w:tcW w:w="1126" w:type="dxa"/>
             <w:tcBorders>
-              <w:bottom w:val="single" w:color="D99594" w:themeColor="accent2" w:themeTint="99" w:sz="4" w:space="0"/>
+              <w:bottom w:val="single" w:sz="4" w:space="0" w:color="D99594" w:themeColor="accent2" w:themeTint="99"/>
             </w:tcBorders>
-            <w:tcMar/>
           </w:tcPr>
           <w:p>
             <w:pPr>
@@ -1118,12 +480,10 @@
         </w:tc>
         <w:tc>
           <w:tcPr>
-            <w:cnfStyle w:val="000000000000" w:firstRow="0" w:lastRow="0" w:firstColumn="0" w:lastColumn="0" w:oddVBand="0" w:evenVBand="0" w:oddHBand="0" w:evenHBand="0" w:firstRowFirstColumn="0" w:firstRowLastColumn="0" w:lastRowFirstColumn="0" w:lastRowLastColumn="0"/>
-            <w:tcW w:w="8231" w:type="dxa"/>
+            <w:tcW w:w="8085" w:type="dxa"/>
             <w:tcBorders>
-              <w:bottom w:val="single" w:color="D99594" w:themeColor="accent2" w:themeTint="99" w:sz="4" w:space="0"/>
+              <w:bottom w:val="single" w:sz="4" w:space="0" w:color="D99594" w:themeColor="accent2" w:themeTint="99"/>
             </w:tcBorders>
-            <w:tcMar/>
           </w:tcPr>
           <w:p>
             <w:pPr>
@@ -1137,15 +497,15 @@
       <w:tr>
         <w:trPr>
           <w:cnfStyle w:val="000000100000" w:firstRow="0" w:lastRow="0" w:firstColumn="0" w:lastColumn="0" w:oddVBand="0" w:evenVBand="0" w:oddHBand="1" w:evenHBand="0" w:firstRowFirstColumn="0" w:firstRowLastColumn="0" w:lastRowFirstColumn="0" w:lastRowLastColumn="0"/>
+          <w:trHeight w:val="344"/>
         </w:trPr>
         <w:tc>
           <w:tcPr>
             <w:cnfStyle w:val="001000000000" w:firstRow="0" w:lastRow="0" w:firstColumn="1" w:lastColumn="0" w:oddVBand="0" w:evenVBand="0" w:oddHBand="0" w:evenHBand="0" w:firstRowFirstColumn="0" w:firstRowLastColumn="0" w:lastRowFirstColumn="0" w:lastRowLastColumn="0"/>
-            <w:tcW w:w="1147" w:type="dxa"/>
+            <w:tcW w:w="1126" w:type="dxa"/>
             <w:tcBorders>
-              <w:bottom w:val="single" w:color="C0504D" w:themeColor="accent2" w:sz="12" w:space="0"/>
+              <w:bottom w:val="single" w:sz="12" w:space="0" w:color="C0504D" w:themeColor="accent2"/>
             </w:tcBorders>
-            <w:tcMar/>
           </w:tcPr>
           <w:p>
             <w:pPr>
@@ -1164,12 +524,10 @@
         </w:tc>
         <w:tc>
           <w:tcPr>
-            <w:cnfStyle w:val="000000000000" w:firstRow="0" w:lastRow="0" w:firstColumn="0" w:lastColumn="0" w:oddVBand="0" w:evenVBand="0" w:oddHBand="0" w:evenHBand="0" w:firstRowFirstColumn="0" w:firstRowLastColumn="0" w:lastRowFirstColumn="0" w:lastRowLastColumn="0"/>
-            <w:tcW w:w="8231" w:type="dxa"/>
+            <w:tcW w:w="8085" w:type="dxa"/>
             <w:tcBorders>
-              <w:bottom w:val="single" w:color="C0504D" w:themeColor="accent2" w:sz="12" w:space="0"/>
+              <w:bottom w:val="single" w:sz="12" w:space="0" w:color="C0504D" w:themeColor="accent2"/>
             </w:tcBorders>
-            <w:tcMar/>
           </w:tcPr>
           <w:p>
             <w:pPr>
@@ -1191,14 +549,16 @@
         </w:tc>
       </w:tr>
       <w:tr>
+        <w:trPr>
+          <w:trHeight w:val="674"/>
+        </w:trPr>
         <w:tc>
           <w:tcPr>
             <w:cnfStyle w:val="001000000000" w:firstRow="0" w:lastRow="0" w:firstColumn="1" w:lastColumn="0" w:oddVBand="0" w:evenVBand="0" w:oddHBand="0" w:evenHBand="0" w:firstRowFirstColumn="0" w:firstRowLastColumn="0" w:lastRowFirstColumn="0" w:lastRowLastColumn="0"/>
-            <w:tcW w:w="1147" w:type="dxa"/>
+            <w:tcW w:w="1126" w:type="dxa"/>
             <w:tcBorders>
-              <w:top w:val="single" w:color="C0504D" w:themeColor="accent2" w:sz="12" w:space="0"/>
+              <w:top w:val="single" w:sz="12" w:space="0" w:color="C0504D" w:themeColor="accent2"/>
             </w:tcBorders>
-            <w:tcMar/>
           </w:tcPr>
           <w:p>
             <w:pPr>
@@ -1211,129 +571,18 @@
         </w:tc>
         <w:tc>
           <w:tcPr>
-            <w:cnfStyle w:val="000000000000" w:firstRow="0" w:lastRow="0" w:firstColumn="0" w:lastColumn="0" w:oddVBand="0" w:evenVBand="0" w:oddHBand="0" w:evenHBand="0" w:firstRowFirstColumn="0" w:firstRowLastColumn="0" w:lastRowFirstColumn="0" w:lastRowLastColumn="0"/>
-            <w:tcW w:w="8231" w:type="dxa"/>
+            <w:tcW w:w="8085" w:type="dxa"/>
             <w:tcBorders>
-              <w:top w:val="single" w:color="C0504D" w:themeColor="accent2" w:sz="12" w:space="0"/>
+              <w:top w:val="single" w:sz="12" w:space="0" w:color="C0504D" w:themeColor="accent2"/>
             </w:tcBorders>
-            <w:tcMar/>
           </w:tcPr>
           <w:p>
             <w:pPr>
               <w:spacing w:line="276" w:lineRule="auto"/>
               <w:cnfStyle w:val="000000000000" w:firstRow="0" w:lastRow="0" w:firstColumn="0" w:lastColumn="0" w:oddVBand="0" w:evenVBand="0" w:oddHBand="0" w:evenHBand="0" w:firstRowFirstColumn="0" w:firstRowLastColumn="0" w:lastRowFirstColumn="0" w:lastRowLastColumn="0"/>
             </w:pPr>
-            <w:proofErr w:type="spellStart"/>
-            <w:r>
-              <w:t>The</w:t>
-            </w:r>
-            <w:proofErr w:type="spellEnd"/>
-            <w:r>
-              <w:t xml:space="preserve"> </w:t>
-            </w:r>
-            <w:proofErr w:type="spellStart"/>
-            <w:r>
-              <w:t>user</w:t>
-            </w:r>
-            <w:proofErr w:type="spellEnd"/>
-            <w:r>
-              <w:t xml:space="preserve"> </w:t>
-            </w:r>
-            <w:proofErr w:type="spellStart"/>
-            <w:r>
-              <w:t>interface</w:t>
-            </w:r>
-            <w:proofErr w:type="spellEnd"/>
-            <w:r>
-              <w:t xml:space="preserve"> </w:t>
-            </w:r>
-            <w:proofErr w:type="spellStart"/>
-            <w:r>
-              <w:t>should</w:t>
-            </w:r>
-            <w:proofErr w:type="spellEnd"/>
-            <w:r>
-              <w:t xml:space="preserve"> be </w:t>
-            </w:r>
-            <w:proofErr w:type="spellStart"/>
-            <w:r>
-              <w:t>intuitive</w:t>
-            </w:r>
-            <w:proofErr w:type="spellEnd"/>
-            <w:r>
-              <w:t xml:space="preserve"> </w:t>
-            </w:r>
-            <w:proofErr w:type="spellStart"/>
-            <w:r>
-              <w:t>and</w:t>
-            </w:r>
-            <w:proofErr w:type="spellEnd"/>
-            <w:r>
-              <w:t xml:space="preserve"> </w:t>
-            </w:r>
-            <w:proofErr w:type="spellStart"/>
-            <w:r>
-              <w:t>easy</w:t>
-            </w:r>
-            <w:proofErr w:type="spellEnd"/>
-            <w:r>
-              <w:t xml:space="preserve"> </w:t>
-            </w:r>
-            <w:proofErr w:type="spellStart"/>
-            <w:r>
-              <w:t>to</w:t>
-            </w:r>
-            <w:proofErr w:type="spellEnd"/>
-            <w:r>
-              <w:t xml:space="preserve"> </w:t>
-            </w:r>
-            <w:proofErr w:type="spellStart"/>
-            <w:r>
-              <w:t>navigate</w:t>
-            </w:r>
-            <w:proofErr w:type="spellEnd"/>
-            <w:r>
-              <w:t xml:space="preserve"> </w:t>
-            </w:r>
-            <w:proofErr w:type="spellStart"/>
-            <w:r>
-              <w:t>for</w:t>
-            </w:r>
-            <w:proofErr w:type="spellEnd"/>
-            <w:r>
-              <w:t xml:space="preserve"> </w:t>
-            </w:r>
-            <w:proofErr w:type="spellStart"/>
-            <w:r>
-              <w:t>users</w:t>
-            </w:r>
-            <w:proofErr w:type="spellEnd"/>
-            <w:r>
-              <w:t xml:space="preserve"> of </w:t>
-            </w:r>
-            <w:proofErr w:type="spellStart"/>
-            <w:r>
-              <w:t>all</w:t>
-            </w:r>
-            <w:proofErr w:type="spellEnd"/>
-            <w:r>
-              <w:t xml:space="preserve"> </w:t>
-            </w:r>
-            <w:proofErr w:type="spellStart"/>
-            <w:r>
-              <w:t>technical</w:t>
-            </w:r>
-            <w:proofErr w:type="spellEnd"/>
-            <w:r>
-              <w:t xml:space="preserve"> </w:t>
-            </w:r>
-            <w:proofErr w:type="spellStart"/>
-            <w:r>
-              <w:t>abilities</w:t>
-            </w:r>
-            <w:proofErr w:type="spellEnd"/>
-            <w:r>
-              <w:t>.</w:t>
+            <w:r>
+              <w:t>The user interface should be intuitive and easy to navigate for users of all technical abilities.</w:t>
             </w:r>
           </w:p>
         </w:tc>
@@ -1341,12 +590,12 @@
       <w:tr>
         <w:trPr>
           <w:cnfStyle w:val="000000100000" w:firstRow="0" w:lastRow="0" w:firstColumn="0" w:lastColumn="0" w:oddVBand="0" w:evenVBand="0" w:oddHBand="1" w:evenHBand="0" w:firstRowFirstColumn="0" w:firstRowLastColumn="0" w:lastRowFirstColumn="0" w:lastRowLastColumn="0"/>
+          <w:trHeight w:val="328"/>
         </w:trPr>
         <w:tc>
           <w:tcPr>
             <w:cnfStyle w:val="001000000000" w:firstRow="0" w:lastRow="0" w:firstColumn="1" w:lastColumn="0" w:oddVBand="0" w:evenVBand="0" w:oddHBand="0" w:evenHBand="0" w:firstRowFirstColumn="0" w:firstRowLastColumn="0" w:lastRowFirstColumn="0" w:lastRowLastColumn="0"/>
-            <w:tcW w:w="1147" w:type="dxa"/>
-            <w:tcMar/>
+            <w:tcW w:w="1126" w:type="dxa"/>
           </w:tcPr>
           <w:p>
             <w:pPr>
@@ -1359,96 +608,27 @@
         </w:tc>
         <w:tc>
           <w:tcPr>
-            <w:cnfStyle w:val="000000000000" w:firstRow="0" w:lastRow="0" w:firstColumn="0" w:lastColumn="0" w:oddVBand="0" w:evenVBand="0" w:oddHBand="0" w:evenHBand="0" w:firstRowFirstColumn="0" w:firstRowLastColumn="0" w:lastRowFirstColumn="0" w:lastRowLastColumn="0"/>
-            <w:tcW w:w="8231" w:type="dxa"/>
-            <w:tcMar/>
+            <w:tcW w:w="8085" w:type="dxa"/>
           </w:tcPr>
           <w:p>
             <w:pPr>
               <w:spacing w:line="276" w:lineRule="auto"/>
               <w:cnfStyle w:val="000000100000" w:firstRow="0" w:lastRow="0" w:firstColumn="0" w:lastColumn="0" w:oddVBand="0" w:evenVBand="0" w:oddHBand="1" w:evenHBand="0" w:firstRowFirstColumn="0" w:firstRowLastColumn="0" w:lastRowFirstColumn="0" w:lastRowLastColumn="0"/>
             </w:pPr>
-            <w:proofErr w:type="spellStart"/>
-            <w:r>
-              <w:t>The</w:t>
-            </w:r>
-            <w:proofErr w:type="spellEnd"/>
-            <w:r>
-              <w:t xml:space="preserve"> platform </w:t>
-            </w:r>
-            <w:proofErr w:type="spellStart"/>
-            <w:r>
-              <w:t>should</w:t>
-            </w:r>
-            <w:proofErr w:type="spellEnd"/>
-            <w:r>
-              <w:t xml:space="preserve"> be </w:t>
-            </w:r>
-            <w:proofErr w:type="spellStart"/>
-            <w:r>
-              <w:t>available</w:t>
-            </w:r>
-            <w:proofErr w:type="spellEnd"/>
-            <w:r>
-              <w:t xml:space="preserve"> </w:t>
-            </w:r>
-            <w:proofErr w:type="spellStart"/>
-            <w:r>
-              <w:t>to</w:t>
-            </w:r>
-            <w:proofErr w:type="spellEnd"/>
-            <w:r>
-              <w:t xml:space="preserve"> </w:t>
-            </w:r>
-            <w:proofErr w:type="spellStart"/>
-            <w:r>
-              <w:t>users</w:t>
-            </w:r>
-            <w:proofErr w:type="spellEnd"/>
-            <w:r>
-              <w:t xml:space="preserve"> 24/7 </w:t>
-            </w:r>
-            <w:proofErr w:type="spellStart"/>
-            <w:r>
-              <w:t>with</w:t>
-            </w:r>
-            <w:proofErr w:type="spellEnd"/>
-            <w:r>
-              <w:t xml:space="preserve"> at </w:t>
-            </w:r>
-            <w:proofErr w:type="spellStart"/>
-            <w:r>
-              <w:t>most</w:t>
-            </w:r>
-            <w:proofErr w:type="spellEnd"/>
-            <w:r>
-              <w:t xml:space="preserve"> 5 </w:t>
-            </w:r>
-            <w:proofErr w:type="spellStart"/>
-            <w:r>
-              <w:t>second</w:t>
-            </w:r>
-            <w:proofErr w:type="spellEnd"/>
-            <w:r>
-              <w:t xml:space="preserve"> </w:t>
-            </w:r>
-            <w:proofErr w:type="spellStart"/>
-            <w:r>
-              <w:t>downtime</w:t>
-            </w:r>
-            <w:proofErr w:type="spellEnd"/>
-            <w:r>
-              <w:t>.</w:t>
+            <w:r>
+              <w:t>The platform should be available to users 24/7 with at most 5 second downtime.</w:t>
             </w:r>
           </w:p>
         </w:tc>
       </w:tr>
       <w:tr>
+        <w:trPr>
+          <w:trHeight w:val="1002"/>
+        </w:trPr>
         <w:tc>
           <w:tcPr>
             <w:cnfStyle w:val="001000000000" w:firstRow="0" w:lastRow="0" w:firstColumn="1" w:lastColumn="0" w:oddVBand="0" w:evenVBand="0" w:oddHBand="0" w:evenHBand="0" w:firstRowFirstColumn="0" w:firstRowLastColumn="0" w:lastRowFirstColumn="0" w:lastRowLastColumn="0"/>
-            <w:tcW w:w="1147" w:type="dxa"/>
-            <w:tcMar/>
+            <w:tcW w:w="1126" w:type="dxa"/>
           </w:tcPr>
           <w:p>
             <w:pPr>
@@ -1461,9 +641,7 @@
         </w:tc>
         <w:tc>
           <w:tcPr>
-            <w:cnfStyle w:val="000000000000" w:firstRow="0" w:lastRow="0" w:firstColumn="0" w:lastColumn="0" w:oddVBand="0" w:evenVBand="0" w:oddHBand="0" w:evenHBand="0" w:firstRowFirstColumn="0" w:firstRowLastColumn="0" w:lastRowFirstColumn="0" w:lastRowLastColumn="0"/>
-            <w:tcW w:w="8231" w:type="dxa"/>
-            <w:tcMar/>
+            <w:tcW w:w="8085" w:type="dxa"/>
           </w:tcPr>
           <w:p>
             <w:pPr>
@@ -1474,223 +652,7 @@
               <w:t>Application</w:t>
             </w:r>
             <w:r>
-              <w:t xml:space="preserve"> </w:t>
-            </w:r>
-            <w:proofErr w:type="spellStart"/>
-            <w:r>
-              <w:t>must</w:t>
-            </w:r>
-            <w:proofErr w:type="spellEnd"/>
-            <w:r>
-              <w:t xml:space="preserve"> </w:t>
-            </w:r>
-            <w:proofErr w:type="spellStart"/>
-            <w:r>
-              <w:t>first</w:t>
-            </w:r>
-            <w:proofErr w:type="spellEnd"/>
-            <w:r>
-              <w:t xml:space="preserve"> </w:t>
-            </w:r>
-            <w:proofErr w:type="gramStart"/>
-            <w:r>
-              <w:t>ask</w:t>
-            </w:r>
-            <w:proofErr w:type="gramEnd"/>
-            <w:r>
-              <w:t xml:space="preserve"> </w:t>
-            </w:r>
-            <w:proofErr w:type="spellStart"/>
-            <w:r>
-              <w:t>user</w:t>
-            </w:r>
-            <w:proofErr w:type="spellEnd"/>
-            <w:r>
-              <w:t xml:space="preserve"> </w:t>
-            </w:r>
-            <w:proofErr w:type="spellStart"/>
-            <w:r>
-              <w:t>for</w:t>
-            </w:r>
-            <w:proofErr w:type="spellEnd"/>
-            <w:r>
-              <w:t xml:space="preserve"> </w:t>
-            </w:r>
-            <w:proofErr w:type="spellStart"/>
-            <w:r>
-              <w:t>identify</w:t>
-            </w:r>
-            <w:proofErr w:type="spellEnd"/>
-            <w:r>
-              <w:t xml:space="preserve"> PIN </w:t>
-            </w:r>
-            <w:proofErr w:type="spellStart"/>
-            <w:r>
-              <w:t>code</w:t>
-            </w:r>
-            <w:proofErr w:type="spellEnd"/>
-            <w:r>
-              <w:t xml:space="preserve"> </w:t>
-            </w:r>
-            <w:proofErr w:type="spellStart"/>
-            <w:r>
-              <w:t>for</w:t>
-            </w:r>
-            <w:proofErr w:type="spellEnd"/>
-            <w:r>
-              <w:t xml:space="preserve"> </w:t>
-            </w:r>
-            <w:proofErr w:type="spellStart"/>
-            <w:r>
-              <w:t>additional</w:t>
-            </w:r>
-            <w:proofErr w:type="spellEnd"/>
-            <w:r>
-              <w:t xml:space="preserve"> </w:t>
-            </w:r>
-            <w:proofErr w:type="spellStart"/>
-            <w:r>
-              <w:t>security</w:t>
-            </w:r>
-            <w:proofErr w:type="spellEnd"/>
-            <w:r>
-              <w:t xml:space="preserve"> </w:t>
-            </w:r>
-            <w:proofErr w:type="spellStart"/>
-            <w:r>
-              <w:t>when</w:t>
-            </w:r>
-            <w:proofErr w:type="spellEnd"/>
-            <w:r>
-              <w:t xml:space="preserve"> </w:t>
-            </w:r>
-            <w:proofErr w:type="spellStart"/>
-            <w:r>
-              <w:t>first</w:t>
-            </w:r>
-            <w:proofErr w:type="spellEnd"/>
-            <w:r>
-              <w:t xml:space="preserve"> </w:t>
-            </w:r>
-            <w:proofErr w:type="spellStart"/>
-            <w:r>
-              <w:t>accessed</w:t>
-            </w:r>
-            <w:proofErr w:type="spellEnd"/>
-            <w:r>
-              <w:t xml:space="preserve"> </w:t>
-            </w:r>
-            <w:proofErr w:type="spellStart"/>
-            <w:r>
-              <w:t>courses</w:t>
-            </w:r>
-            <w:proofErr w:type="spellEnd"/>
-            <w:r>
-              <w:t xml:space="preserve"> </w:t>
-            </w:r>
-            <w:proofErr w:type="spellStart"/>
-            <w:r>
-              <w:t>section</w:t>
-            </w:r>
-            <w:proofErr w:type="spellEnd"/>
-            <w:r>
-              <w:t xml:space="preserve">, </w:t>
-            </w:r>
-            <w:proofErr w:type="spellStart"/>
-            <w:r>
-              <w:t>then</w:t>
-            </w:r>
-            <w:proofErr w:type="spellEnd"/>
-            <w:r>
-              <w:t xml:space="preserve"> </w:t>
-            </w:r>
-            <w:proofErr w:type="spellStart"/>
-            <w:r>
-              <w:t>system</w:t>
-            </w:r>
-            <w:proofErr w:type="spellEnd"/>
-            <w:r>
-              <w:t xml:space="preserve"> </w:t>
-            </w:r>
-            <w:proofErr w:type="spellStart"/>
-            <w:r>
-              <w:t>will</w:t>
-            </w:r>
-            <w:proofErr w:type="spellEnd"/>
-            <w:r>
-              <w:t xml:space="preserve"> ask </w:t>
-            </w:r>
-            <w:proofErr w:type="spellStart"/>
-            <w:r>
-              <w:t>for</w:t>
-            </w:r>
-            <w:proofErr w:type="spellEnd"/>
-            <w:r>
-              <w:t xml:space="preserve"> PIN </w:t>
-            </w:r>
-            <w:proofErr w:type="spellStart"/>
-            <w:r>
-              <w:t>whenever</w:t>
-            </w:r>
-            <w:proofErr w:type="spellEnd"/>
-            <w:r>
-              <w:t xml:space="preserve"> </w:t>
-            </w:r>
-            <w:proofErr w:type="spellStart"/>
-            <w:r>
-              <w:t>user</w:t>
-            </w:r>
-            <w:proofErr w:type="spellEnd"/>
-            <w:r>
-              <w:t xml:space="preserve"> </w:t>
-            </w:r>
-            <w:proofErr w:type="spellStart"/>
-            <w:r>
-              <w:t>want</w:t>
-            </w:r>
-            <w:proofErr w:type="spellEnd"/>
-            <w:r>
-              <w:t xml:space="preserve"> </w:t>
-            </w:r>
-            <w:proofErr w:type="spellStart"/>
-            <w:r>
-              <w:t>to</w:t>
-            </w:r>
-            <w:proofErr w:type="spellEnd"/>
-            <w:r>
-              <w:t xml:space="preserve"> </w:t>
-            </w:r>
-            <w:proofErr w:type="spellStart"/>
-            <w:r>
-              <w:t>access</w:t>
-            </w:r>
-            <w:proofErr w:type="spellEnd"/>
-            <w:r>
-              <w:t xml:space="preserve"> </w:t>
-            </w:r>
-            <w:proofErr w:type="spellStart"/>
-            <w:r>
-              <w:t>that</w:t>
-            </w:r>
-            <w:proofErr w:type="spellEnd"/>
-            <w:r>
-              <w:t xml:space="preserve"> </w:t>
-            </w:r>
-            <w:proofErr w:type="spellStart"/>
-            <w:r>
-              <w:t>part</w:t>
-            </w:r>
-            <w:proofErr w:type="spellEnd"/>
-            <w:r>
-              <w:t xml:space="preserve"> of </w:t>
-            </w:r>
-            <w:proofErr w:type="spellStart"/>
-            <w:r>
-              <w:t>app</w:t>
-            </w:r>
-            <w:proofErr w:type="spellEnd"/>
-            <w:r>
-              <w:t>.</w:t>
+              <w:t xml:space="preserve"> must first ask user for identify PIN code for additional security when first accessed courses section, then system will ask for PIN whenever user want to access that part of app.</w:t>
             </w:r>
           </w:p>
         </w:tc>
@@ -1698,12 +660,12 @@
       <w:tr>
         <w:trPr>
           <w:cnfStyle w:val="000000100000" w:firstRow="0" w:lastRow="0" w:firstColumn="0" w:lastColumn="0" w:oddVBand="0" w:evenVBand="0" w:oddHBand="1" w:evenHBand="0" w:firstRowFirstColumn="0" w:firstRowLastColumn="0" w:lastRowFirstColumn="0" w:lastRowLastColumn="0"/>
+          <w:trHeight w:val="658"/>
         </w:trPr>
         <w:tc>
           <w:tcPr>
             <w:cnfStyle w:val="001000000000" w:firstRow="0" w:lastRow="0" w:firstColumn="1" w:lastColumn="0" w:oddVBand="0" w:evenVBand="0" w:oddHBand="0" w:evenHBand="0" w:firstRowFirstColumn="0" w:firstRowLastColumn="0" w:lastRowFirstColumn="0" w:lastRowLastColumn="0"/>
-            <w:tcW w:w="1147" w:type="dxa"/>
-            <w:tcMar/>
+            <w:tcW w:w="1126" w:type="dxa"/>
           </w:tcPr>
           <w:p>
             <w:pPr>
@@ -1716,249 +678,54 @@
         </w:tc>
         <w:tc>
           <w:tcPr>
-            <w:cnfStyle w:val="000000000000" w:firstRow="0" w:lastRow="0" w:firstColumn="0" w:lastColumn="0" w:oddVBand="0" w:evenVBand="0" w:oddHBand="0" w:evenHBand="0" w:firstRowFirstColumn="0" w:firstRowLastColumn="0" w:lastRowFirstColumn="0" w:lastRowLastColumn="0"/>
-            <w:tcW w:w="8231" w:type="dxa"/>
-            <w:tcMar/>
+            <w:tcW w:w="8085" w:type="dxa"/>
           </w:tcPr>
           <w:p>
             <w:pPr>
               <w:spacing w:line="276" w:lineRule="auto"/>
               <w:cnfStyle w:val="000000100000" w:firstRow="0" w:lastRow="0" w:firstColumn="0" w:lastColumn="0" w:oddVBand="0" w:evenVBand="0" w:oddHBand="1" w:evenHBand="0" w:firstRowFirstColumn="0" w:firstRowLastColumn="0" w:lastRowFirstColumn="0" w:lastRowLastColumn="0"/>
             </w:pPr>
-            <w:proofErr w:type="spellStart"/>
-            <w:r>
-              <w:t>System</w:t>
-            </w:r>
-            <w:proofErr w:type="spellEnd"/>
-            <w:r>
-              <w:t xml:space="preserve"> </w:t>
-            </w:r>
-            <w:proofErr w:type="spellStart"/>
-            <w:r>
-              <w:t>must</w:t>
-            </w:r>
-            <w:proofErr w:type="spellEnd"/>
-            <w:r>
-              <w:t xml:space="preserve"> </w:t>
-            </w:r>
-            <w:proofErr w:type="spellStart"/>
-            <w:r>
-              <w:t>give</w:t>
-            </w:r>
-            <w:proofErr w:type="spellEnd"/>
-            <w:r>
-              <w:t xml:space="preserve"> </w:t>
-            </w:r>
-            <w:proofErr w:type="spellStart"/>
-            <w:r>
-              <w:t>response</w:t>
-            </w:r>
-            <w:proofErr w:type="spellEnd"/>
-            <w:r>
-              <w:t xml:space="preserve"> not </w:t>
-            </w:r>
-            <w:proofErr w:type="spellStart"/>
-            <w:r>
-              <w:t>longer</w:t>
-            </w:r>
-            <w:proofErr w:type="spellEnd"/>
-            <w:r>
-              <w:t xml:space="preserve"> </w:t>
-            </w:r>
-            <w:proofErr w:type="spellStart"/>
-            <w:r>
-              <w:t>than</w:t>
-            </w:r>
-            <w:proofErr w:type="spellEnd"/>
-            <w:r>
-              <w:t xml:space="preserve"> 0.1 </w:t>
-            </w:r>
-            <w:proofErr w:type="spellStart"/>
-            <w:r>
-              <w:t>seconds</w:t>
-            </w:r>
-            <w:proofErr w:type="spellEnd"/>
-            <w:r>
-              <w:t xml:space="preserve"> </w:t>
-            </w:r>
-            <w:proofErr w:type="spellStart"/>
-            <w:r>
-              <w:t>whenever</w:t>
-            </w:r>
-            <w:proofErr w:type="spellEnd"/>
-            <w:r>
-              <w:t xml:space="preserve"> </w:t>
+            <w:r>
+              <w:t xml:space="preserve">System must give response not longer than 0.1 seconds whenever </w:t>
             </w:r>
             <w:r>
               <w:t xml:space="preserve">a </w:t>
             </w:r>
-            <w:proofErr w:type="spellStart"/>
-            <w:r>
-              <w:t>user</w:t>
-            </w:r>
-            <w:proofErr w:type="spellEnd"/>
-            <w:r>
-              <w:t xml:space="preserve"> </w:t>
-            </w:r>
-            <w:proofErr w:type="spellStart"/>
-            <w:r>
-              <w:t>sends</w:t>
-            </w:r>
-            <w:proofErr w:type="spellEnd"/>
-            <w:r>
-              <w:t xml:space="preserve"> </w:t>
-            </w:r>
-            <w:proofErr w:type="spellStart"/>
-            <w:r>
-              <w:t>email</w:t>
-            </w:r>
-            <w:proofErr w:type="spellEnd"/>
-            <w:r>
-              <w:t xml:space="preserve"> </w:t>
-            </w:r>
-            <w:proofErr w:type="spellStart"/>
-            <w:r>
-              <w:t>to</w:t>
-            </w:r>
-            <w:proofErr w:type="spellEnd"/>
-            <w:r>
-              <w:t xml:space="preserve"> </w:t>
-            </w:r>
-            <w:proofErr w:type="spellStart"/>
-            <w:r>
-              <w:t>anyone</w:t>
-            </w:r>
-            <w:proofErr w:type="spellEnd"/>
-            <w:r>
-              <w:t>.</w:t>
+            <w:r>
+              <w:t>user sends email to anyone.</w:t>
             </w:r>
           </w:p>
         </w:tc>
       </w:tr>
       <w:tr>
+        <w:trPr>
+          <w:trHeight w:val="674"/>
+        </w:trPr>
         <w:tc>
           <w:tcPr>
             <w:cnfStyle w:val="001000000000" w:firstRow="0" w:lastRow="0" w:firstColumn="1" w:lastColumn="0" w:oddVBand="0" w:evenVBand="0" w:oddHBand="0" w:evenHBand="0" w:firstRowFirstColumn="0" w:firstRowLastColumn="0" w:lastRowFirstColumn="0" w:lastRowLastColumn="0"/>
-            <w:tcW w:w="1147" w:type="dxa"/>
-            <w:tcMar/>
+            <w:tcW w:w="1126" w:type="dxa"/>
           </w:tcPr>
           <w:p>
             <w:pPr>
               <w:jc w:val="center"/>
             </w:pPr>
             <w:r>
-              <w:rPr/>
               <w:t>5</w:t>
             </w:r>
           </w:p>
         </w:tc>
         <w:tc>
           <w:tcPr>
-            <w:cnfStyle w:val="000000000000" w:firstRow="0" w:lastRow="0" w:firstColumn="0" w:lastColumn="0" w:oddVBand="0" w:evenVBand="0" w:oddHBand="0" w:evenHBand="0" w:firstRowFirstColumn="0" w:firstRowLastColumn="0" w:lastRowFirstColumn="0" w:lastRowLastColumn="0"/>
-            <w:tcW w:w="8231" w:type="dxa"/>
-            <w:tcMar/>
-          </w:tcPr>
-          <w:p>
-            <w:pPr>
-              <w:pStyle w:val="Normal"/>
+            <w:tcW w:w="8085" w:type="dxa"/>
+          </w:tcPr>
+          <w:p>
+            <w:pPr>
               <w:spacing w:line="276" w:lineRule="auto"/>
               <w:cnfStyle w:val="000000000000" w:firstRow="0" w:lastRow="0" w:firstColumn="0" w:lastColumn="0" w:oddVBand="0" w:evenVBand="0" w:oddHBand="0" w:evenHBand="0" w:firstRowFirstColumn="0" w:firstRowLastColumn="0" w:lastRowFirstColumn="0" w:lastRowLastColumn="0"/>
             </w:pPr>
             <w:r>
-              <w:rPr/>
-              <w:t>Ability</w:t>
-            </w:r>
-            <w:r>
-              <w:rPr/>
-              <w:t xml:space="preserve"> </w:t>
-            </w:r>
-            <w:r>
-              <w:rPr/>
-              <w:t>for</w:t>
-            </w:r>
-            <w:r>
-              <w:rPr/>
-              <w:t xml:space="preserve"> </w:t>
-            </w:r>
-            <w:r>
-              <w:rPr/>
-              <w:t>the</w:t>
-            </w:r>
-            <w:r>
-              <w:rPr/>
-              <w:t xml:space="preserve"> platform </w:t>
-            </w:r>
-            <w:r>
-              <w:rPr/>
-              <w:t>to</w:t>
-            </w:r>
-            <w:r>
-              <w:rPr/>
-              <w:t xml:space="preserve"> </w:t>
-            </w:r>
-            <w:r>
-              <w:rPr/>
-              <w:t>scale</w:t>
-            </w:r>
-            <w:r>
-              <w:rPr/>
-              <w:t xml:space="preserve"> </w:t>
-            </w:r>
-            <w:r>
-              <w:rPr/>
-              <w:t>with</w:t>
-            </w:r>
-            <w:r>
-              <w:rPr/>
-              <w:t xml:space="preserve"> an </w:t>
-            </w:r>
-            <w:r>
-              <w:rPr/>
-              <w:t>increasing</w:t>
-            </w:r>
-            <w:r>
-              <w:rPr/>
-              <w:t xml:space="preserve"> </w:t>
-            </w:r>
-            <w:r>
-              <w:rPr/>
-              <w:t>number</w:t>
-            </w:r>
-            <w:r>
-              <w:rPr/>
-              <w:t xml:space="preserve"> of </w:t>
-            </w:r>
-            <w:r>
-              <w:rPr/>
-              <w:t>users</w:t>
-            </w:r>
-            <w:r>
-              <w:rPr/>
-              <w:t xml:space="preserve"> </w:t>
-            </w:r>
-            <w:r>
-              <w:rPr/>
-              <w:t>and</w:t>
-            </w:r>
-            <w:r>
-              <w:rPr/>
-              <w:t xml:space="preserve"> </w:t>
-            </w:r>
-            <w:r>
-              <w:rPr/>
-              <w:t>content</w:t>
-            </w:r>
-            <w:r>
-              <w:rPr/>
-              <w:t xml:space="preserve"> </w:t>
-            </w:r>
-            <w:r>
-              <w:rPr/>
-              <w:t>volume</w:t>
-            </w:r>
-            <w:r>
-              <w:rPr/>
-              <w:t>. Maintaining stable performance during high-traffic periods.</w:t>
+              <w:t>Ability for the platform to scale with an increasing number of users and content volume. Maintaining stable performance during high-traffic periods.</w:t>
             </w:r>
           </w:p>
         </w:tc>
@@ -1966,49 +733,110 @@
       <w:tr>
         <w:trPr>
           <w:cnfStyle w:val="000000100000" w:firstRow="0" w:lastRow="0" w:firstColumn="0" w:lastColumn="0" w:oddVBand="0" w:evenVBand="0" w:oddHBand="1" w:evenHBand="0" w:firstRowFirstColumn="0" w:firstRowLastColumn="0" w:lastRowFirstColumn="0" w:lastRowLastColumn="0"/>
+          <w:trHeight w:val="658"/>
         </w:trPr>
         <w:tc>
           <w:tcPr>
             <w:cnfStyle w:val="001000000000" w:firstRow="0" w:lastRow="0" w:firstColumn="1" w:lastColumn="0" w:oddVBand="0" w:evenVBand="0" w:oddHBand="0" w:evenHBand="0" w:firstRowFirstColumn="0" w:firstRowLastColumn="0" w:lastRowFirstColumn="0" w:lastRowLastColumn="0"/>
-            <w:tcW w:w="1147" w:type="dxa"/>
-            <w:tcMar/>
+            <w:tcW w:w="1126" w:type="dxa"/>
           </w:tcPr>
           <w:p>
             <w:pPr>
               <w:jc w:val="center"/>
             </w:pPr>
             <w:r>
-              <w:rPr/>
+              <w:lastRenderedPageBreak/>
               <w:t>6</w:t>
             </w:r>
           </w:p>
         </w:tc>
         <w:tc>
           <w:tcPr>
-            <w:cnfStyle w:val="000000000000" w:firstRow="0" w:lastRow="0" w:firstColumn="0" w:lastColumn="0" w:oddVBand="0" w:evenVBand="0" w:oddHBand="0" w:evenHBand="0" w:firstRowFirstColumn="0" w:firstRowLastColumn="0" w:lastRowFirstColumn="0" w:lastRowLastColumn="0"/>
-            <w:tcW w:w="8231" w:type="dxa"/>
-            <w:tcMar/>
-          </w:tcPr>
-          <w:p>
-            <w:pPr>
-              <w:pStyle w:val="Normal"/>
+            <w:tcW w:w="8085" w:type="dxa"/>
+          </w:tcPr>
+          <w:p>
+            <w:pPr>
               <w:spacing w:line="276" w:lineRule="auto"/>
               <w:cnfStyle w:val="000000100000" w:firstRow="0" w:lastRow="0" w:firstColumn="0" w:lastColumn="0" w:oddVBand="0" w:evenVBand="0" w:oddHBand="1" w:evenHBand="0" w:firstRowFirstColumn="0" w:firstRowLastColumn="0" w:lastRowFirstColumn="0" w:lastRowLastColumn="0"/>
             </w:pPr>
             <w:r>
-              <w:rPr/>
               <w:t>Implementing necessary encryption and security protocols for user data.</w:t>
             </w:r>
           </w:p>
           <w:p>
             <w:pPr>
-              <w:pStyle w:val="Normal"/>
               <w:spacing w:line="276" w:lineRule="auto"/>
               <w:cnfStyle w:val="000000100000" w:firstRow="0" w:lastRow="0" w:firstColumn="0" w:lastColumn="0" w:oddVBand="0" w:evenVBand="0" w:oddHBand="1" w:evenHBand="0" w:firstRowFirstColumn="0" w:firstRowLastColumn="0" w:lastRowFirstColumn="0" w:lastRowLastColumn="0"/>
             </w:pPr>
             <w:r>
-              <w:rPr/>
               <w:t>Protection against DDoS attacks and data breaches.</w:t>
+            </w:r>
+          </w:p>
+        </w:tc>
+      </w:tr>
+      <w:tr>
+        <w:trPr>
+          <w:trHeight w:val="658"/>
+        </w:trPr>
+        <w:tc>
+          <w:tcPr>
+            <w:cnfStyle w:val="001000000000" w:firstRow="0" w:lastRow="0" w:firstColumn="1" w:lastColumn="0" w:oddVBand="0" w:evenVBand="0" w:oddHBand="0" w:evenHBand="0" w:firstRowFirstColumn="0" w:firstRowLastColumn="0" w:lastRowFirstColumn="0" w:lastRowLastColumn="0"/>
+            <w:tcW w:w="1126" w:type="dxa"/>
+          </w:tcPr>
+          <w:p>
+            <w:pPr>
+              <w:jc w:val="center"/>
+            </w:pPr>
+            <w:r>
+              <w:t>7</w:t>
+            </w:r>
+          </w:p>
+        </w:tc>
+        <w:tc>
+          <w:tcPr>
+            <w:tcW w:w="8085" w:type="dxa"/>
+          </w:tcPr>
+          <w:p>
+            <w:pPr>
+              <w:spacing w:line="276" w:lineRule="auto"/>
+              <w:cnfStyle w:val="000000000000" w:firstRow="0" w:lastRow="0" w:firstColumn="0" w:lastColumn="0" w:oddVBand="0" w:evenVBand="0" w:oddHBand="0" w:evenHBand="0" w:firstRowFirstColumn="0" w:firstRowLastColumn="0" w:lastRowFirstColumn="0" w:lastRowLastColumn="0"/>
+            </w:pPr>
+            <w:r>
+              <w:t>The system must comply with all applicable laws and regulations. There will be no illegal situation that would result in an access barrier.</w:t>
+            </w:r>
+          </w:p>
+        </w:tc>
+      </w:tr>
+      <w:tr>
+        <w:trPr>
+          <w:cnfStyle w:val="000000100000" w:firstRow="0" w:lastRow="0" w:firstColumn="0" w:lastColumn="0" w:oddVBand="0" w:evenVBand="0" w:oddHBand="1" w:evenHBand="0" w:firstRowFirstColumn="0" w:firstRowLastColumn="0" w:lastRowFirstColumn="0" w:lastRowLastColumn="0"/>
+          <w:trHeight w:val="658"/>
+        </w:trPr>
+        <w:tc>
+          <w:tcPr>
+            <w:cnfStyle w:val="001000000000" w:firstRow="0" w:lastRow="0" w:firstColumn="1" w:lastColumn="0" w:oddVBand="0" w:evenVBand="0" w:oddHBand="0" w:evenHBand="0" w:firstRowFirstColumn="0" w:firstRowLastColumn="0" w:lastRowFirstColumn="0" w:lastRowLastColumn="0"/>
+            <w:tcW w:w="1126" w:type="dxa"/>
+          </w:tcPr>
+          <w:p>
+            <w:pPr>
+              <w:jc w:val="center"/>
+            </w:pPr>
+            <w:r>
+              <w:t>8</w:t>
+            </w:r>
+          </w:p>
+        </w:tc>
+        <w:tc>
+          <w:tcPr>
+            <w:tcW w:w="8085" w:type="dxa"/>
+          </w:tcPr>
+          <w:p>
+            <w:pPr>
+              <w:spacing w:line="276" w:lineRule="auto"/>
+              <w:cnfStyle w:val="000000100000" w:firstRow="0" w:lastRow="0" w:firstColumn="0" w:lastColumn="0" w:oddVBand="0" w:evenVBand="0" w:oddHBand="1" w:evenHBand="0" w:firstRowFirstColumn="0" w:firstRowLastColumn="0" w:lastRowFirstColumn="0" w:lastRowLastColumn="0"/>
+            </w:pPr>
+            <w:r>
+              <w:t>Each unsuccessful attempt by a user to access a data item will be recorded in an audit trail.</w:t>
             </w:r>
           </w:p>
         </w:tc>
@@ -2016,8 +844,8 @@
     </w:tbl>
     <w:p/>
     <w:sectPr>
-      <w:headerReference w:type="default" r:id="rId6"/>
-      <w:pgSz w:w="11906" w:h="16838" w:orient="portrait"/>
+      <w:headerReference w:type="default" r:id="rId7"/>
+      <w:pgSz w:w="11906" w:h="16838"/>
       <w:pgMar w:top="1134" w:right="1418" w:bottom="1134" w:left="1418" w:header="709" w:footer="709" w:gutter="0"/>
       <w:cols w:space="708"/>
       <w:docGrid w:linePitch="360"/>
@@ -2124,11 +952,12 @@
 </file>
 
 <file path=word/numbering.xml><?xml version="1.0" encoding="utf-8"?>
-<w:numbering xmlns:w="http://schemas.openxmlformats.org/wordprocessingml/2006/main">
-  <w:abstractNum xmlns:w="http://schemas.openxmlformats.org/wordprocessingml/2006/main" w:abstractNumId="1">
-    <w:nsid w:val="5d289f89"/>
-    <w:multiLevelType xmlns:w="http://schemas.openxmlformats.org/wordprocessingml/2006/main" w:val="hybridMultilevel"/>
-    <w:lvl xmlns:w="http://schemas.openxmlformats.org/wordprocessingml/2006/main" w:ilvl="0">
+<w:numbering xmlns:wpc="http://schemas.microsoft.com/office/word/2010/wordprocessingCanvas" xmlns:cx="http://schemas.microsoft.com/office/drawing/2014/chartex" xmlns:cx1="http://schemas.microsoft.com/office/drawing/2015/9/8/chartex" xmlns:cx2="http://schemas.microsoft.com/office/drawing/2015/10/21/chartex" xmlns:cx3="http://schemas.microsoft.com/office/drawing/2016/5/9/chartex" xmlns:cx4="http://schemas.microsoft.com/office/drawing/2016/5/10/chartex" xmlns:cx5="http://schemas.microsoft.com/office/drawing/2016/5/11/chartex" xmlns:cx6="http://schemas.microsoft.com/office/drawing/2016/5/12/chartex" xmlns:cx7="http://schemas.microsoft.com/office/drawing/2016/5/13/chartex" xmlns:cx8="http://schemas.microsoft.com/office/drawing/2016/5/14/chartex" xmlns:mc="http://schemas.openxmlformats.org/markup-compatibility/2006" xmlns:aink="http://schemas.microsoft.com/office/drawing/2016/ink" xmlns:am3d="http://schemas.microsoft.com/office/drawing/2017/model3d" xmlns:o="urn:schemas-microsoft-com:office:office" xmlns:oel="http://schemas.microsoft.com/office/2019/extlst" xmlns:r="http://schemas.openxmlformats.org/officeDocument/2006/relationships" xmlns:m="http://schemas.openxmlformats.org/officeDocument/2006/math" xmlns:v="urn:schemas-microsoft-com:vml" xmlns:wp14="http://schemas.microsoft.com/office/word/2010/wordprocessingDrawing" xmlns:wp="http://schemas.openxmlformats.org/drawingml/2006/wordprocessingDrawing" xmlns:w10="urn:schemas-microsoft-com:office:word" xmlns:w="http://schemas.openxmlformats.org/wordprocessingml/2006/main" xmlns:w14="http://schemas.microsoft.com/office/word/2010/wordml" xmlns:w15="http://schemas.microsoft.com/office/word/2012/wordml" xmlns:w16cex="http://schemas.microsoft.com/office/word/2018/wordml/cex" xmlns:w16cid="http://schemas.microsoft.com/office/word/2016/wordml/cid" xmlns:w16="http://schemas.microsoft.com/office/word/2018/wordml" xmlns:w16sdtdh="http://schemas.microsoft.com/office/word/2020/wordml/sdtdatahash" xmlns:w16se="http://schemas.microsoft.com/office/word/2015/wordml/symex" xmlns:wpg="http://schemas.microsoft.com/office/word/2010/wordprocessingGroup" xmlns:wpi="http://schemas.microsoft.com/office/word/2010/wordprocessingInk" xmlns:wne="http://schemas.microsoft.com/office/word/2006/wordml" xmlns:wps="http://schemas.microsoft.com/office/word/2010/wordprocessingShape" mc:Ignorable="w14 w15 w16se w16cid w16 w16cex w16sdtdh wp14">
+  <w:abstractNum w:abstractNumId="0" w15:restartNumberingAfterBreak="0">
+    <w:nsid w:val="5D289F89"/>
+    <w:multiLevelType w:val="hybridMultilevel"/>
+    <w:tmpl w:val="BB1E0938"/>
+    <w:lvl w:ilvl="0" w:tplc="EE8ABC44">
       <w:start w:val="1"/>
       <w:numFmt w:val="bullet"/>
       <w:lvlText w:val=""/>
@@ -2137,10 +966,10 @@
         <w:ind w:left="720" w:hanging="360"/>
       </w:pPr>
       <w:rPr>
-        <w:rFonts w:hint="default" w:ascii="Symbol" w:hAnsi="Symbol"/>
+        <w:rFonts w:ascii="Symbol" w:hAnsi="Symbol" w:hint="default"/>
       </w:rPr>
     </w:lvl>
-    <w:lvl xmlns:w="http://schemas.openxmlformats.org/wordprocessingml/2006/main" w:ilvl="1">
+    <w:lvl w:ilvl="1" w:tplc="1EF26AD8">
       <w:start w:val="1"/>
       <w:numFmt w:val="bullet"/>
       <w:lvlText w:val="o"/>
@@ -2149,10 +978,10 @@
         <w:ind w:left="1440" w:hanging="360"/>
       </w:pPr>
       <w:rPr>
-        <w:rFonts w:hint="default" w:ascii="Courier New" w:hAnsi="Courier New"/>
+        <w:rFonts w:ascii="Courier New" w:hAnsi="Courier New" w:hint="default"/>
       </w:rPr>
     </w:lvl>
-    <w:lvl xmlns:w="http://schemas.openxmlformats.org/wordprocessingml/2006/main" w:ilvl="2">
+    <w:lvl w:ilvl="2" w:tplc="815C1E32">
       <w:start w:val="1"/>
       <w:numFmt w:val="bullet"/>
       <w:lvlText w:val=""/>
@@ -2161,10 +990,10 @@
         <w:ind w:left="2160" w:hanging="360"/>
       </w:pPr>
       <w:rPr>
-        <w:rFonts w:hint="default" w:ascii="Wingdings" w:hAnsi="Wingdings"/>
+        <w:rFonts w:ascii="Wingdings" w:hAnsi="Wingdings" w:hint="default"/>
       </w:rPr>
     </w:lvl>
-    <w:lvl xmlns:w="http://schemas.openxmlformats.org/wordprocessingml/2006/main" w:ilvl="3">
+    <w:lvl w:ilvl="3" w:tplc="C10A513C">
       <w:start w:val="1"/>
       <w:numFmt w:val="bullet"/>
       <w:lvlText w:val=""/>
@@ -2173,10 +1002,10 @@
         <w:ind w:left="2880" w:hanging="360"/>
       </w:pPr>
       <w:rPr>
-        <w:rFonts w:hint="default" w:ascii="Symbol" w:hAnsi="Symbol"/>
+        <w:rFonts w:ascii="Symbol" w:hAnsi="Symbol" w:hint="default"/>
       </w:rPr>
     </w:lvl>
-    <w:lvl xmlns:w="http://schemas.openxmlformats.org/wordprocessingml/2006/main" w:ilvl="4">
+    <w:lvl w:ilvl="4" w:tplc="BFC44346">
       <w:start w:val="1"/>
       <w:numFmt w:val="bullet"/>
       <w:lvlText w:val="o"/>
@@ -2185,10 +1014,10 @@
         <w:ind w:left="3600" w:hanging="360"/>
       </w:pPr>
       <w:rPr>
-        <w:rFonts w:hint="default" w:ascii="Courier New" w:hAnsi="Courier New"/>
+        <w:rFonts w:ascii="Courier New" w:hAnsi="Courier New" w:hint="default"/>
       </w:rPr>
     </w:lvl>
-    <w:lvl xmlns:w="http://schemas.openxmlformats.org/wordprocessingml/2006/main" w:ilvl="5">
+    <w:lvl w:ilvl="5" w:tplc="58B0F3F4">
       <w:start w:val="1"/>
       <w:numFmt w:val="bullet"/>
       <w:lvlText w:val=""/>
@@ -2197,10 +1026,10 @@
         <w:ind w:left="4320" w:hanging="360"/>
       </w:pPr>
       <w:rPr>
-        <w:rFonts w:hint="default" w:ascii="Wingdings" w:hAnsi="Wingdings"/>
+        <w:rFonts w:ascii="Wingdings" w:hAnsi="Wingdings" w:hint="default"/>
       </w:rPr>
     </w:lvl>
-    <w:lvl xmlns:w="http://schemas.openxmlformats.org/wordprocessingml/2006/main" w:ilvl="6">
+    <w:lvl w:ilvl="6" w:tplc="9128286A">
       <w:start w:val="1"/>
       <w:numFmt w:val="bullet"/>
       <w:lvlText w:val=""/>
@@ -2209,10 +1038,10 @@
         <w:ind w:left="5040" w:hanging="360"/>
       </w:pPr>
       <w:rPr>
-        <w:rFonts w:hint="default" w:ascii="Symbol" w:hAnsi="Symbol"/>
+        <w:rFonts w:ascii="Symbol" w:hAnsi="Symbol" w:hint="default"/>
       </w:rPr>
     </w:lvl>
-    <w:lvl xmlns:w="http://schemas.openxmlformats.org/wordprocessingml/2006/main" w:ilvl="7">
+    <w:lvl w:ilvl="7" w:tplc="F16EC764">
       <w:start w:val="1"/>
       <w:numFmt w:val="bullet"/>
       <w:lvlText w:val="o"/>
@@ -2221,10 +1050,10 @@
         <w:ind w:left="5760" w:hanging="360"/>
       </w:pPr>
       <w:rPr>
-        <w:rFonts w:hint="default" w:ascii="Courier New" w:hAnsi="Courier New"/>
+        <w:rFonts w:ascii="Courier New" w:hAnsi="Courier New" w:hint="default"/>
       </w:rPr>
     </w:lvl>
-    <w:lvl xmlns:w="http://schemas.openxmlformats.org/wordprocessingml/2006/main" w:ilvl="8">
+    <w:lvl w:ilvl="8" w:tplc="DD489CC4">
       <w:start w:val="1"/>
       <w:numFmt w:val="bullet"/>
       <w:lvlText w:val=""/>
@@ -2233,12 +1062,12 @@
         <w:ind w:left="6480" w:hanging="360"/>
       </w:pPr>
       <w:rPr>
-        <w:rFonts w:hint="default" w:ascii="Wingdings" w:hAnsi="Wingdings"/>
+        <w:rFonts w:ascii="Wingdings" w:hAnsi="Wingdings" w:hint="default"/>
       </w:rPr>
     </w:lvl>
   </w:abstractNum>
-  <w:num w:numId="1">
-    <w:abstractNumId w:val="1"/>
+  <w:num w:numId="1" w16cid:durableId="1099375153">
+    <w:abstractNumId w:val="0"/>
   </w:num>
 </w:numbering>
 </file>
@@ -2248,7 +1077,7 @@
   <w:docDefaults>
     <w:rPrDefault>
       <w:rPr>
-        <w:rFonts w:cs="Times New Roman" w:asciiTheme="minorHAnsi" w:hAnsiTheme="minorHAnsi" w:eastAsiaTheme="minorEastAsia"/>
+        <w:rFonts w:asciiTheme="minorHAnsi" w:eastAsiaTheme="minorEastAsia" w:hAnsiTheme="minorHAnsi" w:cs="Times New Roman"/>
         <w:sz w:val="22"/>
         <w:szCs w:val="22"/>
         <w:lang w:val="tr-TR" w:eastAsia="zh-CN" w:bidi="ar-SA"/>
@@ -2259,14 +1088,14 @@
   <w:latentStyles w:defLockedState="0" w:defUIPriority="99" w:defSemiHidden="0" w:defUnhideWhenUsed="0" w:defQFormat="0" w:count="376">
     <w:lsdException w:name="Normal" w:uiPriority="0" w:qFormat="1"/>
     <w:lsdException w:name="heading 1" w:uiPriority="9" w:qFormat="1"/>
-    <w:lsdException w:name="heading 2" w:uiPriority="9" w:semiHidden="1" w:unhideWhenUsed="1" w:qFormat="1"/>
-    <w:lsdException w:name="heading 3" w:uiPriority="9" w:semiHidden="1" w:unhideWhenUsed="1" w:qFormat="1"/>
-    <w:lsdException w:name="heading 4" w:uiPriority="9" w:semiHidden="1" w:unhideWhenUsed="1" w:qFormat="1"/>
-    <w:lsdException w:name="heading 5" w:uiPriority="9" w:semiHidden="1" w:unhideWhenUsed="1" w:qFormat="1"/>
-    <w:lsdException w:name="heading 6" w:uiPriority="9" w:semiHidden="1" w:unhideWhenUsed="1" w:qFormat="1"/>
-    <w:lsdException w:name="heading 7" w:uiPriority="9" w:semiHidden="1" w:unhideWhenUsed="1" w:qFormat="1"/>
-    <w:lsdException w:name="heading 8" w:uiPriority="9" w:semiHidden="1" w:unhideWhenUsed="1" w:qFormat="1"/>
-    <w:lsdException w:name="heading 9" w:uiPriority="9" w:semiHidden="1" w:unhideWhenUsed="1" w:qFormat="1"/>
+    <w:lsdException w:name="heading 2" w:semiHidden="1" w:uiPriority="9" w:unhideWhenUsed="1" w:qFormat="1"/>
+    <w:lsdException w:name="heading 3" w:semiHidden="1" w:uiPriority="9" w:unhideWhenUsed="1" w:qFormat="1"/>
+    <w:lsdException w:name="heading 4" w:semiHidden="1" w:uiPriority="9" w:unhideWhenUsed="1" w:qFormat="1"/>
+    <w:lsdException w:name="heading 5" w:semiHidden="1" w:uiPriority="9" w:unhideWhenUsed="1" w:qFormat="1"/>
+    <w:lsdException w:name="heading 6" w:semiHidden="1" w:uiPriority="9" w:unhideWhenUsed="1" w:qFormat="1"/>
+    <w:lsdException w:name="heading 7" w:semiHidden="1" w:uiPriority="9" w:unhideWhenUsed="1" w:qFormat="1"/>
+    <w:lsdException w:name="heading 8" w:semiHidden="1" w:uiPriority="9" w:unhideWhenUsed="1" w:qFormat="1"/>
+    <w:lsdException w:name="heading 9" w:semiHidden="1" w:uiPriority="9" w:unhideWhenUsed="1" w:qFormat="1"/>
     <w:lsdException w:name="index 1" w:semiHidden="1" w:unhideWhenUsed="1"/>
     <w:lsdException w:name="index 2" w:semiHidden="1" w:unhideWhenUsed="1"/>
     <w:lsdException w:name="index 3" w:semiHidden="1" w:unhideWhenUsed="1"/>
@@ -2276,22 +1105,22 @@
     <w:lsdException w:name="index 7" w:semiHidden="1" w:unhideWhenUsed="1"/>
     <w:lsdException w:name="index 8" w:semiHidden="1" w:unhideWhenUsed="1"/>
     <w:lsdException w:name="index 9" w:semiHidden="1" w:unhideWhenUsed="1"/>
-    <w:lsdException w:name="toc 1" w:uiPriority="39" w:semiHidden="1" w:unhideWhenUsed="1"/>
-    <w:lsdException w:name="toc 2" w:uiPriority="39" w:semiHidden="1" w:unhideWhenUsed="1"/>
-    <w:lsdException w:name="toc 3" w:uiPriority="39" w:semiHidden="1" w:unhideWhenUsed="1"/>
-    <w:lsdException w:name="toc 4" w:uiPriority="39" w:semiHidden="1" w:unhideWhenUsed="1"/>
-    <w:lsdException w:name="toc 5" w:uiPriority="39" w:semiHidden="1" w:unhideWhenUsed="1"/>
-    <w:lsdException w:name="toc 6" w:uiPriority="39" w:semiHidden="1" w:unhideWhenUsed="1"/>
-    <w:lsdException w:name="toc 7" w:uiPriority="39" w:semiHidden="1" w:unhideWhenUsed="1"/>
-    <w:lsdException w:name="toc 8" w:uiPriority="39" w:semiHidden="1" w:unhideWhenUsed="1"/>
-    <w:lsdException w:name="toc 9" w:uiPriority="39" w:semiHidden="1" w:unhideWhenUsed="1"/>
+    <w:lsdException w:name="toc 1" w:semiHidden="1" w:uiPriority="39" w:unhideWhenUsed="1"/>
+    <w:lsdException w:name="toc 2" w:semiHidden="1" w:uiPriority="39" w:unhideWhenUsed="1"/>
+    <w:lsdException w:name="toc 3" w:semiHidden="1" w:uiPriority="39" w:unhideWhenUsed="1"/>
+    <w:lsdException w:name="toc 4" w:semiHidden="1" w:uiPriority="39" w:unhideWhenUsed="1"/>
+    <w:lsdException w:name="toc 5" w:semiHidden="1" w:uiPriority="39" w:unhideWhenUsed="1"/>
+    <w:lsdException w:name="toc 6" w:semiHidden="1" w:uiPriority="39" w:unhideWhenUsed="1"/>
+    <w:lsdException w:name="toc 7" w:semiHidden="1" w:uiPriority="39" w:unhideWhenUsed="1"/>
+    <w:lsdException w:name="toc 8" w:semiHidden="1" w:uiPriority="39" w:unhideWhenUsed="1"/>
+    <w:lsdException w:name="toc 9" w:semiHidden="1" w:uiPriority="39" w:unhideWhenUsed="1"/>
     <w:lsdException w:name="Normal Indent" w:semiHidden="1" w:unhideWhenUsed="1"/>
     <w:lsdException w:name="footnote text" w:semiHidden="1" w:unhideWhenUsed="1"/>
     <w:lsdException w:name="annotation text" w:semiHidden="1" w:unhideWhenUsed="1"/>
     <w:lsdException w:name="header" w:semiHidden="1" w:unhideWhenUsed="1"/>
     <w:lsdException w:name="footer" w:semiHidden="1" w:unhideWhenUsed="1"/>
     <w:lsdException w:name="index heading" w:semiHidden="1" w:unhideWhenUsed="1"/>
-    <w:lsdException w:name="caption" w:uiPriority="35" w:semiHidden="1" w:unhideWhenUsed="1"/>
+    <w:lsdException w:name="caption" w:semiHidden="1" w:uiPriority="35" w:unhideWhenUsed="1"/>
     <w:lsdException w:name="table of figures" w:semiHidden="1" w:unhideWhenUsed="1"/>
     <w:lsdException w:name="envelope address" w:semiHidden="1" w:unhideWhenUsed="1"/>
     <w:lsdException w:name="envelope return" w:semiHidden="1" w:unhideWhenUsed="1"/>
@@ -2322,7 +1151,7 @@
     <w:lsdException w:name="Title" w:uiPriority="10" w:qFormat="1"/>
     <w:lsdException w:name="Closing" w:semiHidden="1" w:unhideWhenUsed="1"/>
     <w:lsdException w:name="Signature" w:semiHidden="1" w:unhideWhenUsed="1"/>
-    <w:lsdException w:name="Default Paragraph Font" w:uiPriority="1" w:semiHidden="1" w:unhideWhenUsed="1"/>
+    <w:lsdException w:name="Default Paragraph Font" w:semiHidden="1" w:uiPriority="1" w:unhideWhenUsed="1"/>
     <w:lsdException w:name="Body Text" w:semiHidden="1" w:unhideWhenUsed="1"/>
     <w:lsdException w:name="Body Text Indent" w:semiHidden="1" w:unhideWhenUsed="1"/>
     <w:lsdException w:name="List Continue" w:semiHidden="1" w:unhideWhenUsed="1"/>
@@ -2522,8 +1351,8 @@
     <w:lsdException w:name="Subtle Reference" w:uiPriority="31" w:qFormat="1"/>
     <w:lsdException w:name="Intense Reference" w:uiPriority="32" w:qFormat="1"/>
     <w:lsdException w:name="Book Title" w:uiPriority="33" w:qFormat="1"/>
-    <w:lsdException w:name="Bibliography" w:uiPriority="37" w:semiHidden="1" w:unhideWhenUsed="1"/>
-    <w:lsdException w:name="TOC Heading" w:uiPriority="39" w:semiHidden="1" w:unhideWhenUsed="1" w:qFormat="1"/>
+    <w:lsdException w:name="Bibliography" w:semiHidden="1" w:uiPriority="37" w:unhideWhenUsed="1"/>
+    <w:lsdException w:name="TOC Heading" w:semiHidden="1" w:uiPriority="39" w:unhideWhenUsed="1" w:qFormat="1"/>
     <w:lsdException w:name="Plain Table 1" w:uiPriority="41"/>
     <w:lsdException w:name="Plain Table 2" w:uiPriority="42"/>
     <w:lsdException w:name="Plain Table 3" w:uiPriority="43"/>
@@ -2634,7 +1463,7 @@
     <w:lsdException w:name="Unresolved Mention" w:semiHidden="1" w:unhideWhenUsed="1"/>
     <w:lsdException w:name="Smart Link" w:semiHidden="1" w:unhideWhenUsed="1"/>
   </w:latentStyles>
-  <w:style w:type="paragraph" w:styleId="Normal" w:default="1">
+  <w:style w:type="paragraph" w:default="1" w:styleId="Normal">
     <w:name w:val="Normal"/>
     <w:qFormat/>
     <w:rsid w:val="00DA3EA0"/>
@@ -2657,7 +1486,7 @@
       <w:outlineLvl w:val="0"/>
     </w:pPr>
     <w:rPr>
-      <w:rFonts w:asciiTheme="majorHAnsi" w:hAnsiTheme="majorHAnsi" w:eastAsiaTheme="majorEastAsia"/>
+      <w:rFonts w:asciiTheme="majorHAnsi" w:eastAsiaTheme="majorEastAsia" w:hAnsiTheme="majorHAnsi"/>
       <w:b/>
       <w:bCs/>
       <w:kern w:val="32"/>
@@ -2681,7 +1510,7 @@
       <w:outlineLvl w:val="1"/>
     </w:pPr>
     <w:rPr>
-      <w:rFonts w:asciiTheme="majorHAnsi" w:hAnsiTheme="majorHAnsi" w:eastAsiaTheme="majorEastAsia"/>
+      <w:rFonts w:asciiTheme="majorHAnsi" w:eastAsiaTheme="majorEastAsia" w:hAnsiTheme="majorHAnsi"/>
       <w:b/>
       <w:bCs/>
       <w:i/>
@@ -2706,7 +1535,7 @@
       <w:outlineLvl w:val="2"/>
     </w:pPr>
     <w:rPr>
-      <w:rFonts w:asciiTheme="majorHAnsi" w:hAnsiTheme="majorHAnsi" w:eastAsiaTheme="majorEastAsia"/>
+      <w:rFonts w:asciiTheme="majorHAnsi" w:eastAsiaTheme="majorEastAsia" w:hAnsiTheme="majorHAnsi"/>
       <w:b/>
       <w:bCs/>
       <w:sz w:val="26"/>
@@ -2828,18 +1657,18 @@
       <w:outlineLvl w:val="8"/>
     </w:pPr>
     <w:rPr>
-      <w:rFonts w:asciiTheme="majorHAnsi" w:hAnsiTheme="majorHAnsi" w:eastAsiaTheme="majorEastAsia"/>
+      <w:rFonts w:asciiTheme="majorHAnsi" w:eastAsiaTheme="majorEastAsia" w:hAnsiTheme="majorHAnsi"/>
       <w:sz w:val="22"/>
       <w:szCs w:val="22"/>
     </w:rPr>
   </w:style>
-  <w:style w:type="character" w:styleId="VarsaylanParagrafYazTipi" w:default="1">
+  <w:style w:type="character" w:default="1" w:styleId="VarsaylanParagrafYazTipi">
     <w:name w:val="Default Paragraph Font"/>
     <w:uiPriority w:val="1"/>
     <w:semiHidden/>
     <w:unhideWhenUsed/>
   </w:style>
-  <w:style w:type="table" w:styleId="NormalTablo" w:default="1">
+  <w:style w:type="table" w:default="1" w:styleId="NormalTablo">
     <w:name w:val="Normal Table"/>
     <w:uiPriority w:val="99"/>
     <w:semiHidden/>
@@ -2854,7 +1683,7 @@
       </w:tblCellMar>
     </w:tblPr>
   </w:style>
-  <w:style w:type="numbering" w:styleId="ListeYok" w:default="1">
+  <w:style w:type="numbering" w:default="1" w:styleId="ListeYok">
     <w:name w:val="No List"/>
     <w:uiPriority w:val="99"/>
     <w:semiHidden/>
@@ -2867,12 +1696,12 @@
     <w:rsid w:val="005A6618"/>
     <w:tblPr>
       <w:tblBorders>
-        <w:top w:val="single" w:color="auto" w:sz="4" w:space="0"/>
-        <w:left w:val="single" w:color="auto" w:sz="4" w:space="0"/>
-        <w:bottom w:val="single" w:color="auto" w:sz="4" w:space="0"/>
-        <w:right w:val="single" w:color="auto" w:sz="4" w:space="0"/>
-        <w:insideH w:val="single" w:color="auto" w:sz="4" w:space="0"/>
-        <w:insideV w:val="single" w:color="auto" w:sz="4" w:space="0"/>
+        <w:top w:val="single" w:sz="4" w:space="0" w:color="auto"/>
+        <w:left w:val="single" w:sz="4" w:space="0" w:color="auto"/>
+        <w:bottom w:val="single" w:sz="4" w:space="0" w:color="auto"/>
+        <w:right w:val="single" w:sz="4" w:space="0" w:color="auto"/>
+        <w:insideH w:val="single" w:sz="4" w:space="0" w:color="auto"/>
+        <w:insideV w:val="single" w:sz="4" w:space="0" w:color="auto"/>
       </w:tblBorders>
     </w:tblPr>
   </w:style>
@@ -2890,7 +1719,7 @@
       </w:tabs>
     </w:pPr>
   </w:style>
-  <w:style w:type="character" w:styleId="stBilgiChar" w:customStyle="1">
+  <w:style w:type="character" w:customStyle="1" w:styleId="stBilgiChar">
     <w:name w:val="Üst Bilgi Char"/>
     <w:basedOn w:val="VarsaylanParagrafYazTipi"/>
     <w:link w:val="stBilgi"/>
@@ -2911,21 +1740,21 @@
       </w:tabs>
     </w:pPr>
   </w:style>
-  <w:style w:type="character" w:styleId="AltBilgiChar" w:customStyle="1">
+  <w:style w:type="character" w:customStyle="1" w:styleId="AltBilgiChar">
     <w:name w:val="Alt Bilgi Char"/>
     <w:basedOn w:val="VarsaylanParagrafYazTipi"/>
     <w:link w:val="AltBilgi"/>
     <w:uiPriority w:val="99"/>
     <w:rsid w:val="005A6618"/>
   </w:style>
-  <w:style w:type="character" w:styleId="Balk1Char" w:customStyle="1">
+  <w:style w:type="character" w:customStyle="1" w:styleId="Balk1Char">
     <w:name w:val="Başlık 1 Char"/>
     <w:basedOn w:val="VarsaylanParagrafYazTipi"/>
     <w:link w:val="Balk1"/>
     <w:uiPriority w:val="9"/>
     <w:rsid w:val="00DA3EA0"/>
     <w:rPr>
-      <w:rFonts w:asciiTheme="majorHAnsi" w:hAnsiTheme="majorHAnsi" w:eastAsiaTheme="majorEastAsia"/>
+      <w:rFonts w:asciiTheme="majorHAnsi" w:eastAsiaTheme="majorEastAsia" w:hAnsiTheme="majorHAnsi"/>
       <w:b/>
       <w:bCs/>
       <w:kern w:val="32"/>
@@ -2933,7 +1762,7 @@
       <w:szCs w:val="32"/>
     </w:rPr>
   </w:style>
-  <w:style w:type="character" w:styleId="Balk2Char" w:customStyle="1">
+  <w:style w:type="character" w:customStyle="1" w:styleId="Balk2Char">
     <w:name w:val="Başlık 2 Char"/>
     <w:basedOn w:val="VarsaylanParagrafYazTipi"/>
     <w:link w:val="Balk2"/>
@@ -2941,7 +1770,7 @@
     <w:semiHidden/>
     <w:rsid w:val="00DA3EA0"/>
     <w:rPr>
-      <w:rFonts w:asciiTheme="majorHAnsi" w:hAnsiTheme="majorHAnsi" w:eastAsiaTheme="majorEastAsia"/>
+      <w:rFonts w:asciiTheme="majorHAnsi" w:eastAsiaTheme="majorEastAsia" w:hAnsiTheme="majorHAnsi"/>
       <w:b/>
       <w:bCs/>
       <w:i/>
@@ -2950,7 +1779,7 @@
       <w:szCs w:val="28"/>
     </w:rPr>
   </w:style>
-  <w:style w:type="character" w:styleId="Balk3Char" w:customStyle="1">
+  <w:style w:type="character" w:customStyle="1" w:styleId="Balk3Char">
     <w:name w:val="Başlık 3 Char"/>
     <w:basedOn w:val="VarsaylanParagrafYazTipi"/>
     <w:link w:val="Balk3"/>
@@ -2958,14 +1787,14 @@
     <w:semiHidden/>
     <w:rsid w:val="00DA3EA0"/>
     <w:rPr>
-      <w:rFonts w:asciiTheme="majorHAnsi" w:hAnsiTheme="majorHAnsi" w:eastAsiaTheme="majorEastAsia"/>
+      <w:rFonts w:asciiTheme="majorHAnsi" w:eastAsiaTheme="majorEastAsia" w:hAnsiTheme="majorHAnsi"/>
       <w:b/>
       <w:bCs/>
       <w:sz w:val="26"/>
       <w:szCs w:val="26"/>
     </w:rPr>
   </w:style>
-  <w:style w:type="character" w:styleId="Balk4Char" w:customStyle="1">
+  <w:style w:type="character" w:customStyle="1" w:styleId="Balk4Char">
     <w:name w:val="Başlık 4 Char"/>
     <w:basedOn w:val="VarsaylanParagrafYazTipi"/>
     <w:link w:val="Balk4"/>
@@ -2979,7 +1808,7 @@
       <w:szCs w:val="28"/>
     </w:rPr>
   </w:style>
-  <w:style w:type="character" w:styleId="Balk5Char" w:customStyle="1">
+  <w:style w:type="character" w:customStyle="1" w:styleId="Balk5Char">
     <w:name w:val="Başlık 5 Char"/>
     <w:basedOn w:val="VarsaylanParagrafYazTipi"/>
     <w:link w:val="Balk5"/>
@@ -2995,7 +1824,7 @@
       <w:szCs w:val="26"/>
     </w:rPr>
   </w:style>
-  <w:style w:type="character" w:styleId="Balk6Char" w:customStyle="1">
+  <w:style w:type="character" w:customStyle="1" w:styleId="Balk6Char">
     <w:name w:val="Başlık 6 Char"/>
     <w:basedOn w:val="VarsaylanParagrafYazTipi"/>
     <w:link w:val="Balk6"/>
@@ -3007,7 +1836,7 @@
       <w:bCs/>
     </w:rPr>
   </w:style>
-  <w:style w:type="character" w:styleId="Balk7Char" w:customStyle="1">
+  <w:style w:type="character" w:customStyle="1" w:styleId="Balk7Char">
     <w:name w:val="Başlık 7 Char"/>
     <w:basedOn w:val="VarsaylanParagrafYazTipi"/>
     <w:link w:val="Balk7"/>
@@ -3019,7 +1848,7 @@
       <w:szCs w:val="24"/>
     </w:rPr>
   </w:style>
-  <w:style w:type="character" w:styleId="Balk8Char" w:customStyle="1">
+  <w:style w:type="character" w:customStyle="1" w:styleId="Balk8Char">
     <w:name w:val="Başlık 8 Char"/>
     <w:basedOn w:val="VarsaylanParagrafYazTipi"/>
     <w:link w:val="Balk8"/>
@@ -3033,7 +1862,7 @@
       <w:szCs w:val="24"/>
     </w:rPr>
   </w:style>
-  <w:style w:type="character" w:styleId="Balk9Char" w:customStyle="1">
+  <w:style w:type="character" w:customStyle="1" w:styleId="Balk9Char">
     <w:name w:val="Başlık 9 Char"/>
     <w:basedOn w:val="VarsaylanParagrafYazTipi"/>
     <w:link w:val="Balk9"/>
@@ -3041,7 +1870,7 @@
     <w:semiHidden/>
     <w:rsid w:val="00DA3EA0"/>
     <w:rPr>
-      <w:rFonts w:asciiTheme="majorHAnsi" w:hAnsiTheme="majorHAnsi" w:eastAsiaTheme="majorEastAsia"/>
+      <w:rFonts w:asciiTheme="majorHAnsi" w:eastAsiaTheme="majorEastAsia" w:hAnsiTheme="majorHAnsi"/>
     </w:rPr>
   </w:style>
   <w:style w:type="paragraph" w:styleId="KonuBal">
@@ -3058,7 +1887,7 @@
       <w:outlineLvl w:val="0"/>
     </w:pPr>
     <w:rPr>
-      <w:rFonts w:asciiTheme="majorHAnsi" w:hAnsiTheme="majorHAnsi" w:eastAsiaTheme="majorEastAsia"/>
+      <w:rFonts w:asciiTheme="majorHAnsi" w:eastAsiaTheme="majorEastAsia" w:hAnsiTheme="majorHAnsi"/>
       <w:b/>
       <w:bCs/>
       <w:kern w:val="28"/>
@@ -3066,14 +1895,14 @@
       <w:szCs w:val="32"/>
     </w:rPr>
   </w:style>
-  <w:style w:type="character" w:styleId="KonuBalChar" w:customStyle="1">
+  <w:style w:type="character" w:customStyle="1" w:styleId="KonuBalChar">
     <w:name w:val="Konu Başlığı Char"/>
     <w:basedOn w:val="VarsaylanParagrafYazTipi"/>
     <w:link w:val="KonuBal"/>
     <w:uiPriority w:val="10"/>
     <w:rsid w:val="00DA3EA0"/>
     <w:rPr>
-      <w:rFonts w:asciiTheme="majorHAnsi" w:hAnsiTheme="majorHAnsi" w:eastAsiaTheme="majorEastAsia"/>
+      <w:rFonts w:asciiTheme="majorHAnsi" w:eastAsiaTheme="majorEastAsia" w:hAnsiTheme="majorHAnsi"/>
       <w:b/>
       <w:bCs/>
       <w:kern w:val="28"/>
@@ -3095,17 +1924,17 @@
       <w:outlineLvl w:val="1"/>
     </w:pPr>
     <w:rPr>
-      <w:rFonts w:asciiTheme="majorHAnsi" w:hAnsiTheme="majorHAnsi" w:eastAsiaTheme="majorEastAsia"/>
-    </w:rPr>
-  </w:style>
-  <w:style w:type="character" w:styleId="AltyazChar" w:customStyle="1">
+      <w:rFonts w:asciiTheme="majorHAnsi" w:eastAsiaTheme="majorEastAsia" w:hAnsiTheme="majorHAnsi"/>
+    </w:rPr>
+  </w:style>
+  <w:style w:type="character" w:customStyle="1" w:styleId="AltyazChar">
     <w:name w:val="Altyazı Char"/>
     <w:basedOn w:val="VarsaylanParagrafYazTipi"/>
     <w:link w:val="Altyaz"/>
     <w:uiPriority w:val="11"/>
     <w:rsid w:val="00DA3EA0"/>
     <w:rPr>
-      <w:rFonts w:asciiTheme="majorHAnsi" w:hAnsiTheme="majorHAnsi" w:eastAsiaTheme="majorEastAsia"/>
+      <w:rFonts w:asciiTheme="majorHAnsi" w:eastAsiaTheme="majorEastAsia" w:hAnsiTheme="majorHAnsi"/>
       <w:sz w:val="24"/>
       <w:szCs w:val="24"/>
     </w:rPr>
@@ -3167,7 +1996,7 @@
       <w:i/>
     </w:rPr>
   </w:style>
-  <w:style w:type="character" w:styleId="AlntChar" w:customStyle="1">
+  <w:style w:type="character" w:customStyle="1" w:styleId="AlntChar">
     <w:name w:val="Alıntı Char"/>
     <w:basedOn w:val="VarsaylanParagrafYazTipi"/>
     <w:link w:val="Alnt"/>
@@ -3196,7 +2025,7 @@
       <w:szCs w:val="22"/>
     </w:rPr>
   </w:style>
-  <w:style w:type="character" w:styleId="GlAlntChar" w:customStyle="1">
+  <w:style w:type="character" w:customStyle="1" w:styleId="GlAlntChar">
     <w:name w:val="Güçlü Alıntı Char"/>
     <w:basedOn w:val="VarsaylanParagrafYazTipi"/>
     <w:link w:val="GlAlnt"/>
@@ -3263,7 +2092,7 @@
     <w:qFormat/>
     <w:rsid w:val="00DA3EA0"/>
     <w:rPr>
-      <w:rFonts w:asciiTheme="majorHAnsi" w:hAnsiTheme="majorHAnsi" w:eastAsiaTheme="majorEastAsia"/>
+      <w:rFonts w:asciiTheme="majorHAnsi" w:eastAsiaTheme="majorEastAsia" w:hAnsiTheme="majorHAnsi"/>
       <w:b/>
       <w:i/>
       <w:sz w:val="24"/>
@@ -3295,12 +2124,12 @@
       <w:tblStyleRowBandSize w:val="1"/>
       <w:tblStyleColBandSize w:val="1"/>
       <w:tblBorders>
-        <w:top w:val="single" w:color="D99594" w:themeColor="accent2" w:themeTint="99" w:sz="4" w:space="0"/>
-        <w:left w:val="single" w:color="D99594" w:themeColor="accent2" w:themeTint="99" w:sz="4" w:space="0"/>
-        <w:bottom w:val="single" w:color="D99594" w:themeColor="accent2" w:themeTint="99" w:sz="4" w:space="0"/>
-        <w:right w:val="single" w:color="D99594" w:themeColor="accent2" w:themeTint="99" w:sz="4" w:space="0"/>
-        <w:insideH w:val="single" w:color="D99594" w:themeColor="accent2" w:themeTint="99" w:sz="4" w:space="0"/>
-        <w:insideV w:val="single" w:color="D99594" w:themeColor="accent2" w:themeTint="99" w:sz="4" w:space="0"/>
+        <w:top w:val="single" w:sz="4" w:space="0" w:color="D99594" w:themeColor="accent2" w:themeTint="99"/>
+        <w:left w:val="single" w:sz="4" w:space="0" w:color="D99594" w:themeColor="accent2" w:themeTint="99"/>
+        <w:bottom w:val="single" w:sz="4" w:space="0" w:color="D99594" w:themeColor="accent2" w:themeTint="99"/>
+        <w:right w:val="single" w:sz="4" w:space="0" w:color="D99594" w:themeColor="accent2" w:themeTint="99"/>
+        <w:insideH w:val="single" w:sz="4" w:space="0" w:color="D99594" w:themeColor="accent2" w:themeTint="99"/>
+        <w:insideV w:val="single" w:sz="4" w:space="0" w:color="D99594" w:themeColor="accent2" w:themeTint="99"/>
       </w:tblBorders>
     </w:tblPr>
     <w:tblStylePr w:type="firstRow">
@@ -3311,7 +2140,7 @@
       <w:tblPr/>
       <w:tcPr>
         <w:tcBorders>
-          <w:bottom w:val="single" w:color="D99594" w:themeColor="accent2" w:themeTint="99" w:sz="12" w:space="0"/>
+          <w:bottom w:val="single" w:sz="12" w:space="0" w:color="D99594" w:themeColor="accent2" w:themeTint="99"/>
         </w:tcBorders>
       </w:tcPr>
     </w:tblStylePr>
@@ -3323,7 +2152,7 @@
       <w:tblPr/>
       <w:tcPr>
         <w:tcBorders>
-          <w:top w:val="double" w:color="D99594" w:themeColor="accent2" w:themeTint="99" w:sz="4" w:space="0"/>
+          <w:top w:val="double" w:sz="4" w:space="0" w:color="D99594" w:themeColor="accent2" w:themeTint="99"/>
         </w:tcBorders>
       </w:tcPr>
     </w:tblStylePr>

</xml_diff>

<commit_message>
requirements update by SARP DEMIRTAS
2 functional and 2 non-functional reqirements are added.
</commit_message>
<xml_diff>
--- a/UniLearn_Requirements_List.docx
+++ b/UniLearn_Requirements_List.docx
@@ -2,6 +2,36 @@
 <file path=word/document.xml><?xml version="1.0" encoding="utf-8"?>
 <w:document xmlns:wpc="http://schemas.microsoft.com/office/word/2010/wordprocessingCanvas" xmlns:cx="http://schemas.microsoft.com/office/drawing/2014/chartex" xmlns:cx1="http://schemas.microsoft.com/office/drawing/2015/9/8/chartex" xmlns:cx2="http://schemas.microsoft.com/office/drawing/2015/10/21/chartex" xmlns:cx3="http://schemas.microsoft.com/office/drawing/2016/5/9/chartex" xmlns:cx4="http://schemas.microsoft.com/office/drawing/2016/5/10/chartex" xmlns:cx5="http://schemas.microsoft.com/office/drawing/2016/5/11/chartex" xmlns:cx6="http://schemas.microsoft.com/office/drawing/2016/5/12/chartex" xmlns:cx7="http://schemas.microsoft.com/office/drawing/2016/5/13/chartex" xmlns:cx8="http://schemas.microsoft.com/office/drawing/2016/5/14/chartex" xmlns:mc="http://schemas.openxmlformats.org/markup-compatibility/2006" xmlns:aink="http://schemas.microsoft.com/office/drawing/2016/ink" xmlns:am3d="http://schemas.microsoft.com/office/drawing/2017/model3d" xmlns:o="urn:schemas-microsoft-com:office:office" xmlns:oel="http://schemas.microsoft.com/office/2019/extlst" xmlns:r="http://schemas.openxmlformats.org/officeDocument/2006/relationships" xmlns:m="http://schemas.openxmlformats.org/officeDocument/2006/math" xmlns:v="urn:schemas-microsoft-com:vml" xmlns:wp14="http://schemas.microsoft.com/office/word/2010/wordprocessingDrawing" xmlns:wp="http://schemas.openxmlformats.org/drawingml/2006/wordprocessingDrawing" xmlns:w10="urn:schemas-microsoft-com:office:word" xmlns:w="http://schemas.openxmlformats.org/wordprocessingml/2006/main" xmlns:w14="http://schemas.microsoft.com/office/word/2010/wordml" xmlns:w15="http://schemas.microsoft.com/office/word/2012/wordml" xmlns:w16cex="http://schemas.microsoft.com/office/word/2018/wordml/cex" xmlns:w16cid="http://schemas.microsoft.com/office/word/2016/wordml/cid" xmlns:w16="http://schemas.microsoft.com/office/word/2018/wordml" xmlns:w16sdtdh="http://schemas.microsoft.com/office/word/2020/wordml/sdtdatahash" xmlns:w16se="http://schemas.microsoft.com/office/word/2015/wordml/symex" xmlns:wpg="http://schemas.microsoft.com/office/word/2010/wordprocessingGroup" xmlns:wpi="http://schemas.microsoft.com/office/word/2010/wordprocessingInk" xmlns:wne="http://schemas.microsoft.com/office/word/2006/wordml" xmlns:wps="http://schemas.microsoft.com/office/word/2010/wordprocessingShape" mc:Ignorable="w14 w15 w16se w16cid w16 w16cex w16sdtdh wp14">
   <w:body>
+    <w:p>
+      <w:pPr>
+        <w:spacing w:line="276" w:lineRule="auto"/>
+        <w:rPr>
+          <w:b/>
+          <w:color w:val="FF5050"/>
+          <w:sz w:val="28"/>
+        </w:rPr>
+      </w:pPr>
+    </w:p>
+    <w:p>
+      <w:pPr>
+        <w:spacing w:line="276" w:lineRule="auto"/>
+        <w:rPr>
+          <w:b/>
+          <w:color w:val="FF5050"/>
+          <w:sz w:val="28"/>
+        </w:rPr>
+      </w:pPr>
+    </w:p>
+    <w:p>
+      <w:pPr>
+        <w:spacing w:line="276" w:lineRule="auto"/>
+        <w:rPr>
+          <w:b/>
+          <w:color w:val="FF5050"/>
+          <w:sz w:val="28"/>
+        </w:rPr>
+      </w:pPr>
+    </w:p>
     <w:p>
       <w:pPr>
         <w:spacing w:line="276" w:lineRule="auto"/>
@@ -54,6 +84,26 @@
         <w:t>Mehmet Şakir Şeker,Demirkan Yıldız,Sarp Demirtaş,Sertan Unal,Melik Fırat Gültekin,Cavit Kaya</w:t>
       </w:r>
     </w:p>
+    <w:p>
+      <w:pPr>
+        <w:spacing w:line="276" w:lineRule="auto"/>
+        <w:rPr>
+          <w:b/>
+          <w:color w:val="FF5050"/>
+          <w:sz w:val="28"/>
+        </w:rPr>
+      </w:pPr>
+    </w:p>
+    <w:p>
+      <w:pPr>
+        <w:spacing w:line="276" w:lineRule="auto"/>
+        <w:rPr>
+          <w:b/>
+          <w:color w:val="FF5050"/>
+          <w:sz w:val="28"/>
+        </w:rPr>
+      </w:pPr>
+    </w:p>
     <w:p/>
     <w:tbl>
       <w:tblPr>
@@ -62,8 +112,8 @@
         <w:tblLook w:val="04A0" w:firstRow="1" w:lastRow="0" w:firstColumn="1" w:lastColumn="0" w:noHBand="0" w:noVBand="1"/>
       </w:tblPr>
       <w:tblGrid>
-        <w:gridCol w:w="1126"/>
-        <w:gridCol w:w="8085"/>
+        <w:gridCol w:w="988"/>
+        <w:gridCol w:w="8223"/>
       </w:tblGrid>
       <w:tr>
         <w:trPr>
@@ -73,7 +123,7 @@
         <w:tc>
           <w:tcPr>
             <w:cnfStyle w:val="001000000000" w:firstRow="0" w:lastRow="0" w:firstColumn="1" w:lastColumn="0" w:oddVBand="0" w:evenVBand="0" w:oddHBand="0" w:evenHBand="0" w:firstRowFirstColumn="0" w:firstRowLastColumn="0" w:lastRowFirstColumn="0" w:lastRowLastColumn="0"/>
-            <w:tcW w:w="1126" w:type="dxa"/>
+            <w:tcW w:w="988" w:type="dxa"/>
             <w:tcBorders>
               <w:bottom w:val="single" w:sz="12" w:space="0" w:color="C0504D" w:themeColor="accent2"/>
             </w:tcBorders>
@@ -95,7 +145,7 @@
         </w:tc>
         <w:tc>
           <w:tcPr>
-            <w:tcW w:w="8085" w:type="dxa"/>
+            <w:tcW w:w="8223" w:type="dxa"/>
             <w:tcBorders>
               <w:bottom w:val="single" w:sz="12" w:space="0" w:color="C0504D" w:themeColor="accent2"/>
             </w:tcBorders>
@@ -125,7 +175,7 @@
         <w:tc>
           <w:tcPr>
             <w:cnfStyle w:val="001000000000" w:firstRow="0" w:lastRow="0" w:firstColumn="1" w:lastColumn="0" w:oddVBand="0" w:evenVBand="0" w:oddHBand="0" w:evenHBand="0" w:firstRowFirstColumn="0" w:firstRowLastColumn="0" w:lastRowFirstColumn="0" w:lastRowLastColumn="0"/>
-            <w:tcW w:w="1126" w:type="dxa"/>
+            <w:tcW w:w="988" w:type="dxa"/>
             <w:tcBorders>
               <w:top w:val="single" w:sz="12" w:space="0" w:color="C0504D" w:themeColor="accent2"/>
             </w:tcBorders>
@@ -141,7 +191,7 @@
         </w:tc>
         <w:tc>
           <w:tcPr>
-            <w:tcW w:w="8085" w:type="dxa"/>
+            <w:tcW w:w="8223" w:type="dxa"/>
             <w:tcBorders>
               <w:top w:val="single" w:sz="12" w:space="0" w:color="C0504D" w:themeColor="accent2"/>
             </w:tcBorders>
@@ -164,7 +214,7 @@
         <w:tc>
           <w:tcPr>
             <w:cnfStyle w:val="001000000000" w:firstRow="0" w:lastRow="0" w:firstColumn="1" w:lastColumn="0" w:oddVBand="0" w:evenVBand="0" w:oddHBand="0" w:evenHBand="0" w:firstRowFirstColumn="0" w:firstRowLastColumn="0" w:lastRowFirstColumn="0" w:lastRowLastColumn="0"/>
-            <w:tcW w:w="1126" w:type="dxa"/>
+            <w:tcW w:w="988" w:type="dxa"/>
           </w:tcPr>
           <w:p>
             <w:pPr>
@@ -177,7 +227,7 @@
         </w:tc>
         <w:tc>
           <w:tcPr>
-            <w:tcW w:w="8085" w:type="dxa"/>
+            <w:tcW w:w="8223" w:type="dxa"/>
           </w:tcPr>
           <w:p>
             <w:pPr>
@@ -204,7 +254,7 @@
         <w:tc>
           <w:tcPr>
             <w:cnfStyle w:val="001000000000" w:firstRow="0" w:lastRow="0" w:firstColumn="1" w:lastColumn="0" w:oddVBand="0" w:evenVBand="0" w:oddHBand="0" w:evenHBand="0" w:firstRowFirstColumn="0" w:firstRowLastColumn="0" w:lastRowFirstColumn="0" w:lastRowLastColumn="0"/>
-            <w:tcW w:w="1126" w:type="dxa"/>
+            <w:tcW w:w="988" w:type="dxa"/>
           </w:tcPr>
           <w:p>
             <w:pPr>
@@ -217,7 +267,7 @@
         </w:tc>
         <w:tc>
           <w:tcPr>
-            <w:tcW w:w="8085" w:type="dxa"/>
+            <w:tcW w:w="8223" w:type="dxa"/>
           </w:tcPr>
           <w:p>
             <w:pPr>
@@ -237,7 +287,7 @@
         <w:tc>
           <w:tcPr>
             <w:cnfStyle w:val="001000000000" w:firstRow="0" w:lastRow="0" w:firstColumn="1" w:lastColumn="0" w:oddVBand="0" w:evenVBand="0" w:oddHBand="0" w:evenHBand="0" w:firstRowFirstColumn="0" w:firstRowLastColumn="0" w:lastRowFirstColumn="0" w:lastRowLastColumn="0"/>
-            <w:tcW w:w="1126" w:type="dxa"/>
+            <w:tcW w:w="988" w:type="dxa"/>
           </w:tcPr>
           <w:p>
             <w:pPr>
@@ -250,7 +300,7 @@
         </w:tc>
         <w:tc>
           <w:tcPr>
-            <w:tcW w:w="8085" w:type="dxa"/>
+            <w:tcW w:w="8223" w:type="dxa"/>
           </w:tcPr>
           <w:p>
             <w:pPr>
@@ -258,7 +308,19 @@
               <w:cnfStyle w:val="000000000000" w:firstRow="0" w:lastRow="0" w:firstColumn="0" w:lastColumn="0" w:oddVBand="0" w:evenVBand="0" w:oddHBand="0" w:evenHBand="0" w:firstRowFirstColumn="0" w:firstRowLastColumn="0" w:lastRowFirstColumn="0" w:lastRowLastColumn="0"/>
             </w:pPr>
             <w:r>
-              <w:t>All announcements on the platform, information about courses, social messages, and notifications of events will be sent to users.</w:t>
+              <w:t>All announcements</w:t>
+            </w:r>
+            <w:r>
+              <w:t xml:space="preserve"> related with a user</w:t>
+            </w:r>
+            <w:r>
+              <w:t xml:space="preserve"> on the platform, information about courses, social messages, and notifications of events will be sent to </w:t>
+            </w:r>
+            <w:r>
+              <w:t>the user</w:t>
+            </w:r>
+            <w:r>
+              <w:t>.</w:t>
             </w:r>
           </w:p>
         </w:tc>
@@ -271,7 +333,7 @@
         <w:tc>
           <w:tcPr>
             <w:cnfStyle w:val="001000000000" w:firstRow="0" w:lastRow="0" w:firstColumn="1" w:lastColumn="0" w:oddVBand="0" w:evenVBand="0" w:oddHBand="0" w:evenHBand="0" w:firstRowFirstColumn="0" w:firstRowLastColumn="0" w:lastRowFirstColumn="0" w:lastRowLastColumn="0"/>
-            <w:tcW w:w="1126" w:type="dxa"/>
+            <w:tcW w:w="988" w:type="dxa"/>
           </w:tcPr>
           <w:p>
             <w:pPr>
@@ -284,7 +346,7 @@
         </w:tc>
         <w:tc>
           <w:tcPr>
-            <w:tcW w:w="8085" w:type="dxa"/>
+            <w:tcW w:w="8223" w:type="dxa"/>
           </w:tcPr>
           <w:p>
             <w:pPr>
@@ -313,7 +375,7 @@
         <w:tc>
           <w:tcPr>
             <w:cnfStyle w:val="001000000000" w:firstRow="0" w:lastRow="0" w:firstColumn="1" w:lastColumn="0" w:oddVBand="0" w:evenVBand="0" w:oddHBand="0" w:evenHBand="0" w:firstRowFirstColumn="0" w:firstRowLastColumn="0" w:lastRowFirstColumn="0" w:lastRowLastColumn="0"/>
-            <w:tcW w:w="1126" w:type="dxa"/>
+            <w:tcW w:w="988" w:type="dxa"/>
           </w:tcPr>
           <w:p>
             <w:pPr>
@@ -327,7 +389,7 @@
         </w:tc>
         <w:tc>
           <w:tcPr>
-            <w:tcW w:w="8085" w:type="dxa"/>
+            <w:tcW w:w="8223" w:type="dxa"/>
           </w:tcPr>
           <w:p>
             <w:pPr>
@@ -366,7 +428,7 @@
         <w:tc>
           <w:tcPr>
             <w:cnfStyle w:val="001000000000" w:firstRow="0" w:lastRow="0" w:firstColumn="1" w:lastColumn="0" w:oddVBand="0" w:evenVBand="0" w:oddHBand="0" w:evenHBand="0" w:firstRowFirstColumn="0" w:firstRowLastColumn="0" w:lastRowFirstColumn="0" w:lastRowLastColumn="0"/>
-            <w:tcW w:w="1126" w:type="dxa"/>
+            <w:tcW w:w="988" w:type="dxa"/>
           </w:tcPr>
           <w:p>
             <w:pPr>
@@ -379,7 +441,7 @@
         </w:tc>
         <w:tc>
           <w:tcPr>
-            <w:tcW w:w="8085" w:type="dxa"/>
+            <w:tcW w:w="8223" w:type="dxa"/>
           </w:tcPr>
           <w:p>
             <w:pPr>
@@ -402,7 +464,7 @@
         <w:tc>
           <w:tcPr>
             <w:cnfStyle w:val="001000000000" w:firstRow="0" w:lastRow="0" w:firstColumn="1" w:lastColumn="0" w:oddVBand="0" w:evenVBand="0" w:oddHBand="0" w:evenHBand="0" w:firstRowFirstColumn="0" w:firstRowLastColumn="0" w:lastRowFirstColumn="0" w:lastRowLastColumn="0"/>
-            <w:tcW w:w="1126" w:type="dxa"/>
+            <w:tcW w:w="988" w:type="dxa"/>
           </w:tcPr>
           <w:p>
             <w:pPr>
@@ -415,7 +477,7 @@
         </w:tc>
         <w:tc>
           <w:tcPr>
-            <w:tcW w:w="8085" w:type="dxa"/>
+            <w:tcW w:w="8223" w:type="dxa"/>
           </w:tcPr>
           <w:p>
             <w:pPr>
@@ -439,35 +501,48 @@
         <w:tc>
           <w:tcPr>
             <w:cnfStyle w:val="001000000000" w:firstRow="0" w:lastRow="0" w:firstColumn="1" w:lastColumn="0" w:oddVBand="0" w:evenVBand="0" w:oddHBand="0" w:evenHBand="0" w:firstRowFirstColumn="0" w:firstRowLastColumn="0" w:lastRowFirstColumn="0" w:lastRowLastColumn="0"/>
-            <w:tcW w:w="1126" w:type="dxa"/>
+            <w:tcW w:w="988" w:type="dxa"/>
           </w:tcPr>
           <w:p>
             <w:pPr>
               <w:jc w:val="center"/>
             </w:pPr>
-          </w:p>
-        </w:tc>
-        <w:tc>
-          <w:tcPr>
-            <w:tcW w:w="8085" w:type="dxa"/>
-          </w:tcPr>
-          <w:p>
-            <w:pPr>
-              <w:spacing w:line="600" w:lineRule="auto"/>
-              <w:jc w:val="center"/>
+            <w:r>
+              <w:t>9</w:t>
+            </w:r>
+          </w:p>
+        </w:tc>
+        <w:tc>
+          <w:tcPr>
+            <w:tcW w:w="8223" w:type="dxa"/>
+          </w:tcPr>
+          <w:p>
+            <w:pPr>
+              <w:pStyle w:val="messagelistitem6a4fb"/>
+              <w:textAlignment w:val="baseline"/>
               <w:cnfStyle w:val="000000100000" w:firstRow="0" w:lastRow="0" w:firstColumn="0" w:lastColumn="0" w:oddVBand="0" w:evenVBand="0" w:oddHBand="1" w:evenHBand="0" w:firstRowFirstColumn="0" w:firstRowLastColumn="0" w:lastRowFirstColumn="0" w:lastRowLastColumn="0"/>
-            </w:pPr>
+              <w:rPr>
+                <w:rFonts w:asciiTheme="minorHAnsi" w:hAnsiTheme="minorHAnsi" w:cstheme="minorHAnsi"/>
+              </w:rPr>
+            </w:pPr>
+            <w:r>
+              <w:rPr>
+                <w:rFonts w:asciiTheme="minorHAnsi" w:hAnsiTheme="minorHAnsi" w:cstheme="minorHAnsi"/>
+                <w:lang w:val="tr-TR" w:eastAsia="zh-CN"/>
+              </w:rPr>
+              <w:t>A support and help desk should be provided to address users' questions and issues.</w:t>
+            </w:r>
           </w:p>
         </w:tc>
       </w:tr>
       <w:tr>
         <w:trPr>
-          <w:trHeight w:val="718"/>
+          <w:trHeight w:val="930"/>
         </w:trPr>
         <w:tc>
           <w:tcPr>
             <w:cnfStyle w:val="001000000000" w:firstRow="0" w:lastRow="0" w:firstColumn="1" w:lastColumn="0" w:oddVBand="0" w:evenVBand="0" w:oddHBand="0" w:evenHBand="0" w:firstRowFirstColumn="0" w:firstRowLastColumn="0" w:lastRowFirstColumn="0" w:lastRowLastColumn="0"/>
-            <w:tcW w:w="1126" w:type="dxa"/>
+            <w:tcW w:w="988" w:type="dxa"/>
             <w:tcBorders>
               <w:bottom w:val="single" w:sz="4" w:space="0" w:color="D99594" w:themeColor="accent2" w:themeTint="99"/>
             </w:tcBorders>
@@ -476,33 +551,126 @@
             <w:pPr>
               <w:jc w:val="center"/>
             </w:pPr>
-          </w:p>
-        </w:tc>
-        <w:tc>
-          <w:tcPr>
-            <w:tcW w:w="8085" w:type="dxa"/>
+            <w:r>
+              <w:t>10</w:t>
+            </w:r>
+          </w:p>
+        </w:tc>
+        <w:tc>
+          <w:tcPr>
+            <w:tcW w:w="8223" w:type="dxa"/>
             <w:tcBorders>
               <w:bottom w:val="single" w:sz="4" w:space="0" w:color="D99594" w:themeColor="accent2" w:themeTint="99"/>
             </w:tcBorders>
           </w:tcPr>
           <w:p>
             <w:pPr>
-              <w:spacing w:line="600" w:lineRule="auto"/>
-              <w:jc w:val="center"/>
+              <w:spacing w:line="276" w:lineRule="auto"/>
+              <w:jc w:val="both"/>
               <w:cnfStyle w:val="000000000000" w:firstRow="0" w:lastRow="0" w:firstColumn="0" w:lastColumn="0" w:oddVBand="0" w:evenVBand="0" w:oddHBand="0" w:evenHBand="0" w:firstRowFirstColumn="0" w:firstRowLastColumn="0" w:lastRowFirstColumn="0" w:lastRowLastColumn="0"/>
             </w:pPr>
+            <w:r>
+              <w:t>The system should provide a messaging system to allow users to communicate</w:t>
+            </w:r>
+            <w:r>
+              <w:t xml:space="preserve"> </w:t>
+            </w:r>
+            <w:r>
+              <w:t>with each other.</w:t>
+            </w:r>
           </w:p>
         </w:tc>
       </w:tr>
       <w:tr>
         <w:trPr>
           <w:cnfStyle w:val="000000100000" w:firstRow="0" w:lastRow="0" w:firstColumn="0" w:lastColumn="0" w:oddVBand="0" w:evenVBand="0" w:oddHBand="1" w:evenHBand="0" w:firstRowFirstColumn="0" w:firstRowLastColumn="0" w:lastRowFirstColumn="0" w:lastRowLastColumn="0"/>
-          <w:trHeight w:val="344"/>
+          <w:trHeight w:val="930"/>
         </w:trPr>
         <w:tc>
           <w:tcPr>
             <w:cnfStyle w:val="001000000000" w:firstRow="0" w:lastRow="0" w:firstColumn="1" w:lastColumn="0" w:oddVBand="0" w:evenVBand="0" w:oddHBand="0" w:evenHBand="0" w:firstRowFirstColumn="0" w:firstRowLastColumn="0" w:lastRowFirstColumn="0" w:lastRowLastColumn="0"/>
-            <w:tcW w:w="1126" w:type="dxa"/>
+            <w:tcW w:w="988" w:type="dxa"/>
+            <w:tcBorders>
+              <w:bottom w:val="single" w:sz="4" w:space="0" w:color="D99594" w:themeColor="accent2" w:themeTint="99"/>
+            </w:tcBorders>
+          </w:tcPr>
+          <w:p>
+            <w:pPr>
+              <w:jc w:val="center"/>
+            </w:pPr>
+            <w:r>
+              <w:t>11</w:t>
+            </w:r>
+          </w:p>
+        </w:tc>
+        <w:tc>
+          <w:tcPr>
+            <w:tcW w:w="8223" w:type="dxa"/>
+            <w:tcBorders>
+              <w:bottom w:val="single" w:sz="4" w:space="0" w:color="D99594" w:themeColor="accent2" w:themeTint="99"/>
+            </w:tcBorders>
+          </w:tcPr>
+          <w:p>
+            <w:pPr>
+              <w:spacing w:line="276" w:lineRule="auto"/>
+              <w:jc w:val="both"/>
+              <w:cnfStyle w:val="000000100000" w:firstRow="0" w:lastRow="0" w:firstColumn="0" w:lastColumn="0" w:oddVBand="0" w:evenVBand="0" w:oddHBand="1" w:evenHBand="0" w:firstRowFirstColumn="0" w:firstRowLastColumn="0" w:lastRowFirstColumn="0" w:lastRowLastColumn="0"/>
+            </w:pPr>
+            <w:r>
+              <w:t>Communities are going to be given verifications automatically if they are created by universities.</w:t>
+            </w:r>
+          </w:p>
+        </w:tc>
+      </w:tr>
+      <w:tr>
+        <w:trPr>
+          <w:trHeight w:val="1134"/>
+        </w:trPr>
+        <w:tc>
+          <w:tcPr>
+            <w:cnfStyle w:val="001000000000" w:firstRow="0" w:lastRow="0" w:firstColumn="1" w:lastColumn="0" w:oddVBand="0" w:evenVBand="0" w:oddHBand="0" w:evenHBand="0" w:firstRowFirstColumn="0" w:firstRowLastColumn="0" w:lastRowFirstColumn="0" w:lastRowLastColumn="0"/>
+            <w:tcW w:w="988" w:type="dxa"/>
+            <w:tcBorders>
+              <w:bottom w:val="single" w:sz="4" w:space="0" w:color="D99594" w:themeColor="accent2" w:themeTint="99"/>
+            </w:tcBorders>
+          </w:tcPr>
+          <w:p>
+            <w:pPr>
+              <w:jc w:val="center"/>
+            </w:pPr>
+            <w:r>
+              <w:t>12</w:t>
+            </w:r>
+          </w:p>
+        </w:tc>
+        <w:tc>
+          <w:tcPr>
+            <w:tcW w:w="8223" w:type="dxa"/>
+            <w:tcBorders>
+              <w:bottom w:val="single" w:sz="4" w:space="0" w:color="D99594" w:themeColor="accent2" w:themeTint="99"/>
+            </w:tcBorders>
+          </w:tcPr>
+          <w:p>
+            <w:pPr>
+              <w:spacing w:line="276" w:lineRule="auto"/>
+              <w:jc w:val="both"/>
+              <w:cnfStyle w:val="000000000000" w:firstRow="0" w:lastRow="0" w:firstColumn="0" w:lastColumn="0" w:oddVBand="0" w:evenVBand="0" w:oddHBand="0" w:evenHBand="0" w:firstRowFirstColumn="0" w:firstRowLastColumn="0" w:lastRowFirstColumn="0" w:lastRowLastColumn="0"/>
+            </w:pPr>
+            <w:r>
+              <w:t>Application software must save the data of posts shared by all communities and authorities to the main database.</w:t>
+            </w:r>
+          </w:p>
+        </w:tc>
+      </w:tr>
+      <w:tr>
+        <w:trPr>
+          <w:cnfStyle w:val="000000100000" w:firstRow="0" w:lastRow="0" w:firstColumn="0" w:lastColumn="0" w:oddVBand="0" w:evenVBand="0" w:oddHBand="1" w:evenHBand="0" w:firstRowFirstColumn="0" w:firstRowLastColumn="0" w:lastRowFirstColumn="0" w:lastRowLastColumn="0"/>
+          <w:trHeight w:val="999"/>
+        </w:trPr>
+        <w:tc>
+          <w:tcPr>
+            <w:cnfStyle w:val="001000000000" w:firstRow="0" w:lastRow="0" w:firstColumn="1" w:lastColumn="0" w:oddVBand="0" w:evenVBand="0" w:oddHBand="0" w:evenHBand="0" w:firstRowFirstColumn="0" w:firstRowLastColumn="0" w:lastRowFirstColumn="0" w:lastRowLastColumn="0"/>
+            <w:tcW w:w="988" w:type="dxa"/>
             <w:tcBorders>
               <w:bottom w:val="single" w:sz="12" w:space="0" w:color="C0504D" w:themeColor="accent2"/>
             </w:tcBorders>
@@ -518,13 +686,14 @@
               <w:rPr>
                 <w:sz w:val="28"/>
               </w:rPr>
+              <w:lastRenderedPageBreak/>
               <w:t>REQ. #</w:t>
             </w:r>
           </w:p>
         </w:tc>
         <w:tc>
           <w:tcPr>
-            <w:tcW w:w="8085" w:type="dxa"/>
+            <w:tcW w:w="8223" w:type="dxa"/>
             <w:tcBorders>
               <w:bottom w:val="single" w:sz="12" w:space="0" w:color="C0504D" w:themeColor="accent2"/>
             </w:tcBorders>
@@ -555,7 +724,7 @@
         <w:tc>
           <w:tcPr>
             <w:cnfStyle w:val="001000000000" w:firstRow="0" w:lastRow="0" w:firstColumn="1" w:lastColumn="0" w:oddVBand="0" w:evenVBand="0" w:oddHBand="0" w:evenHBand="0" w:firstRowFirstColumn="0" w:firstRowLastColumn="0" w:lastRowFirstColumn="0" w:lastRowLastColumn="0"/>
-            <w:tcW w:w="1126" w:type="dxa"/>
+            <w:tcW w:w="988" w:type="dxa"/>
             <w:tcBorders>
               <w:top w:val="single" w:sz="12" w:space="0" w:color="C0504D" w:themeColor="accent2"/>
             </w:tcBorders>
@@ -571,7 +740,7 @@
         </w:tc>
         <w:tc>
           <w:tcPr>
-            <w:tcW w:w="8085" w:type="dxa"/>
+            <w:tcW w:w="8223" w:type="dxa"/>
             <w:tcBorders>
               <w:top w:val="single" w:sz="12" w:space="0" w:color="C0504D" w:themeColor="accent2"/>
             </w:tcBorders>
@@ -582,7 +751,7 @@
               <w:cnfStyle w:val="000000000000" w:firstRow="0" w:lastRow="0" w:firstColumn="0" w:lastColumn="0" w:oddVBand="0" w:evenVBand="0" w:oddHBand="0" w:evenHBand="0" w:firstRowFirstColumn="0" w:firstRowLastColumn="0" w:lastRowFirstColumn="0" w:lastRowLastColumn="0"/>
             </w:pPr>
             <w:r>
-              <w:t>The user interface should be intuitive and easy to navigate for users of all technical abilities.</w:t>
+              <w:t>The user interface should be simple and easy to navigate, even for first-time users of the system.</w:t>
             </w:r>
           </w:p>
         </w:tc>
@@ -595,7 +764,7 @@
         <w:tc>
           <w:tcPr>
             <w:cnfStyle w:val="001000000000" w:firstRow="0" w:lastRow="0" w:firstColumn="1" w:lastColumn="0" w:oddVBand="0" w:evenVBand="0" w:oddHBand="0" w:evenHBand="0" w:firstRowFirstColumn="0" w:firstRowLastColumn="0" w:lastRowFirstColumn="0" w:lastRowLastColumn="0"/>
-            <w:tcW w:w="1126" w:type="dxa"/>
+            <w:tcW w:w="988" w:type="dxa"/>
           </w:tcPr>
           <w:p>
             <w:pPr>
@@ -608,7 +777,7 @@
         </w:tc>
         <w:tc>
           <w:tcPr>
-            <w:tcW w:w="8085" w:type="dxa"/>
+            <w:tcW w:w="8223" w:type="dxa"/>
           </w:tcPr>
           <w:p>
             <w:pPr>
@@ -628,7 +797,7 @@
         <w:tc>
           <w:tcPr>
             <w:cnfStyle w:val="001000000000" w:firstRow="0" w:lastRow="0" w:firstColumn="1" w:lastColumn="0" w:oddVBand="0" w:evenVBand="0" w:oddHBand="0" w:evenHBand="0" w:firstRowFirstColumn="0" w:firstRowLastColumn="0" w:lastRowFirstColumn="0" w:lastRowLastColumn="0"/>
-            <w:tcW w:w="1126" w:type="dxa"/>
+            <w:tcW w:w="988" w:type="dxa"/>
           </w:tcPr>
           <w:p>
             <w:pPr>
@@ -641,7 +810,7 @@
         </w:tc>
         <w:tc>
           <w:tcPr>
-            <w:tcW w:w="8085" w:type="dxa"/>
+            <w:tcW w:w="8223" w:type="dxa"/>
           </w:tcPr>
           <w:p>
             <w:pPr>
@@ -665,7 +834,7 @@
         <w:tc>
           <w:tcPr>
             <w:cnfStyle w:val="001000000000" w:firstRow="0" w:lastRow="0" w:firstColumn="1" w:lastColumn="0" w:oddVBand="0" w:evenVBand="0" w:oddHBand="0" w:evenHBand="0" w:firstRowFirstColumn="0" w:firstRowLastColumn="0" w:lastRowFirstColumn="0" w:lastRowLastColumn="0"/>
-            <w:tcW w:w="1126" w:type="dxa"/>
+            <w:tcW w:w="988" w:type="dxa"/>
           </w:tcPr>
           <w:p>
             <w:pPr>
@@ -678,7 +847,7 @@
         </w:tc>
         <w:tc>
           <w:tcPr>
-            <w:tcW w:w="8085" w:type="dxa"/>
+            <w:tcW w:w="8223" w:type="dxa"/>
           </w:tcPr>
           <w:p>
             <w:pPr>
@@ -704,7 +873,7 @@
         <w:tc>
           <w:tcPr>
             <w:cnfStyle w:val="001000000000" w:firstRow="0" w:lastRow="0" w:firstColumn="1" w:lastColumn="0" w:oddVBand="0" w:evenVBand="0" w:oddHBand="0" w:evenHBand="0" w:firstRowFirstColumn="0" w:firstRowLastColumn="0" w:lastRowFirstColumn="0" w:lastRowLastColumn="0"/>
-            <w:tcW w:w="1126" w:type="dxa"/>
+            <w:tcW w:w="988" w:type="dxa"/>
           </w:tcPr>
           <w:p>
             <w:pPr>
@@ -717,7 +886,7 @@
         </w:tc>
         <w:tc>
           <w:tcPr>
-            <w:tcW w:w="8085" w:type="dxa"/>
+            <w:tcW w:w="8223" w:type="dxa"/>
           </w:tcPr>
           <w:p>
             <w:pPr>
@@ -725,7 +894,7 @@
               <w:cnfStyle w:val="000000000000" w:firstRow="0" w:lastRow="0" w:firstColumn="0" w:lastColumn="0" w:oddVBand="0" w:evenVBand="0" w:oddHBand="0" w:evenHBand="0" w:firstRowFirstColumn="0" w:firstRowLastColumn="0" w:lastRowFirstColumn="0" w:lastRowLastColumn="0"/>
             </w:pPr>
             <w:r>
-              <w:t>Ability for the platform to scale with an increasing number of users and content volume. Maintaining stable performance during high-traffic periods.</w:t>
+              <w:t>The platform must have the ability to scale with increasing number of users and volume of content. It must maintain its performance consistently during periods of heavy traffic.</w:t>
             </w:r>
           </w:p>
         </w:tc>
@@ -738,21 +907,20 @@
         <w:tc>
           <w:tcPr>
             <w:cnfStyle w:val="001000000000" w:firstRow="0" w:lastRow="0" w:firstColumn="1" w:lastColumn="0" w:oddVBand="0" w:evenVBand="0" w:oddHBand="0" w:evenHBand="0" w:firstRowFirstColumn="0" w:firstRowLastColumn="0" w:lastRowFirstColumn="0" w:lastRowLastColumn="0"/>
-            <w:tcW w:w="1126" w:type="dxa"/>
+            <w:tcW w:w="988" w:type="dxa"/>
           </w:tcPr>
           <w:p>
             <w:pPr>
               <w:jc w:val="center"/>
             </w:pPr>
             <w:r>
-              <w:lastRenderedPageBreak/>
               <w:t>6</w:t>
             </w:r>
           </w:p>
         </w:tc>
         <w:tc>
           <w:tcPr>
-            <w:tcW w:w="8085" w:type="dxa"/>
+            <w:tcW w:w="8223" w:type="dxa"/>
           </w:tcPr>
           <w:p>
             <w:pPr>
@@ -781,7 +949,7 @@
         <w:tc>
           <w:tcPr>
             <w:cnfStyle w:val="001000000000" w:firstRow="0" w:lastRow="0" w:firstColumn="1" w:lastColumn="0" w:oddVBand="0" w:evenVBand="0" w:oddHBand="0" w:evenHBand="0" w:firstRowFirstColumn="0" w:firstRowLastColumn="0" w:lastRowFirstColumn="0" w:lastRowLastColumn="0"/>
-            <w:tcW w:w="1126" w:type="dxa"/>
+            <w:tcW w:w="988" w:type="dxa"/>
           </w:tcPr>
           <w:p>
             <w:pPr>
@@ -794,7 +962,7 @@
         </w:tc>
         <w:tc>
           <w:tcPr>
-            <w:tcW w:w="8085" w:type="dxa"/>
+            <w:tcW w:w="8223" w:type="dxa"/>
           </w:tcPr>
           <w:p>
             <w:pPr>
@@ -815,7 +983,7 @@
         <w:tc>
           <w:tcPr>
             <w:cnfStyle w:val="001000000000" w:firstRow="0" w:lastRow="0" w:firstColumn="1" w:lastColumn="0" w:oddVBand="0" w:evenVBand="0" w:oddHBand="0" w:evenHBand="0" w:firstRowFirstColumn="0" w:firstRowLastColumn="0" w:lastRowFirstColumn="0" w:lastRowLastColumn="0"/>
-            <w:tcW w:w="1126" w:type="dxa"/>
+            <w:tcW w:w="988" w:type="dxa"/>
           </w:tcPr>
           <w:p>
             <w:pPr>
@@ -828,7 +996,7 @@
         </w:tc>
         <w:tc>
           <w:tcPr>
-            <w:tcW w:w="8085" w:type="dxa"/>
+            <w:tcW w:w="8223" w:type="dxa"/>
           </w:tcPr>
           <w:p>
             <w:pPr>
@@ -837,6 +1005,149 @@
             </w:pPr>
             <w:r>
               <w:t>Each unsuccessful attempt by a user to access a data item will be recorded in an audit trail.</w:t>
+            </w:r>
+          </w:p>
+        </w:tc>
+      </w:tr>
+      <w:tr>
+        <w:trPr>
+          <w:trHeight w:val="658"/>
+        </w:trPr>
+        <w:tc>
+          <w:tcPr>
+            <w:cnfStyle w:val="001000000000" w:firstRow="0" w:lastRow="0" w:firstColumn="1" w:lastColumn="0" w:oddVBand="0" w:evenVBand="0" w:oddHBand="0" w:evenHBand="0" w:firstRowFirstColumn="0" w:firstRowLastColumn="0" w:lastRowFirstColumn="0" w:lastRowLastColumn="0"/>
+            <w:tcW w:w="988" w:type="dxa"/>
+          </w:tcPr>
+          <w:p>
+            <w:pPr>
+              <w:jc w:val="center"/>
+            </w:pPr>
+            <w:r>
+              <w:t>9</w:t>
+            </w:r>
+          </w:p>
+        </w:tc>
+        <w:tc>
+          <w:tcPr>
+            <w:tcW w:w="8223" w:type="dxa"/>
+          </w:tcPr>
+          <w:p>
+            <w:pPr>
+              <w:spacing w:line="276" w:lineRule="auto"/>
+              <w:cnfStyle w:val="000000000000" w:firstRow="0" w:lastRow="0" w:firstColumn="0" w:lastColumn="0" w:oddVBand="0" w:evenVBand="0" w:oddHBand="0" w:evenHBand="0" w:firstRowFirstColumn="0" w:firstRowLastColumn="0" w:lastRowFirstColumn="0" w:lastRowLastColumn="0"/>
+            </w:pPr>
+            <w:r>
+              <w:t>The system should not let anyone in without registration and after a certain number of login attempts, a security system should lock an account to protect a user's information from potential hackers.</w:t>
+            </w:r>
+          </w:p>
+        </w:tc>
+      </w:tr>
+      <w:tr>
+        <w:trPr>
+          <w:cnfStyle w:val="000000100000" w:firstRow="0" w:lastRow="0" w:firstColumn="0" w:lastColumn="0" w:oddVBand="0" w:evenVBand="0" w:oddHBand="1" w:evenHBand="0" w:firstRowFirstColumn="0" w:firstRowLastColumn="0" w:lastRowFirstColumn="0" w:lastRowLastColumn="0"/>
+          <w:trHeight w:val="658"/>
+        </w:trPr>
+        <w:tc>
+          <w:tcPr>
+            <w:cnfStyle w:val="001000000000" w:firstRow="0" w:lastRow="0" w:firstColumn="1" w:lastColumn="0" w:oddVBand="0" w:evenVBand="0" w:oddHBand="0" w:evenHBand="0" w:firstRowFirstColumn="0" w:firstRowLastColumn="0" w:lastRowFirstColumn="0" w:lastRowLastColumn="0"/>
+            <w:tcW w:w="988" w:type="dxa"/>
+          </w:tcPr>
+          <w:p>
+            <w:pPr>
+              <w:jc w:val="center"/>
+            </w:pPr>
+            <w:r>
+              <w:t>10</w:t>
+            </w:r>
+          </w:p>
+        </w:tc>
+        <w:tc>
+          <w:tcPr>
+            <w:tcW w:w="8223" w:type="dxa"/>
+          </w:tcPr>
+          <w:p>
+            <w:pPr>
+              <w:spacing w:line="276" w:lineRule="auto"/>
+              <w:cnfStyle w:val="000000100000" w:firstRow="0" w:lastRow="0" w:firstColumn="0" w:lastColumn="0" w:oddVBand="0" w:evenVBand="0" w:oddHBand="1" w:evenHBand="0" w:firstRowFirstColumn="0" w:firstRowLastColumn="0" w:lastRowFirstColumn="0" w:lastRowLastColumn="0"/>
+            </w:pPr>
+            <w:r>
+              <w:t>The system should include its own native language and English for each country.</w:t>
+            </w:r>
+          </w:p>
+        </w:tc>
+      </w:tr>
+      <w:tr>
+        <w:trPr>
+          <w:trHeight w:val="658"/>
+        </w:trPr>
+        <w:tc>
+          <w:tcPr>
+            <w:cnfStyle w:val="001000000000" w:firstRow="0" w:lastRow="0" w:firstColumn="1" w:lastColumn="0" w:oddVBand="0" w:evenVBand="0" w:oddHBand="0" w:evenHBand="0" w:firstRowFirstColumn="0" w:firstRowLastColumn="0" w:lastRowFirstColumn="0" w:lastRowLastColumn="0"/>
+            <w:tcW w:w="988" w:type="dxa"/>
+          </w:tcPr>
+          <w:p>
+            <w:pPr>
+              <w:jc w:val="center"/>
+            </w:pPr>
+            <w:r>
+              <w:t>11</w:t>
+            </w:r>
+          </w:p>
+        </w:tc>
+        <w:tc>
+          <w:tcPr>
+            <w:tcW w:w="8223" w:type="dxa"/>
+          </w:tcPr>
+          <w:p>
+            <w:pPr>
+              <w:spacing w:line="276" w:lineRule="auto"/>
+              <w:cnfStyle w:val="000000000000" w:firstRow="0" w:lastRow="0" w:firstColumn="0" w:lastColumn="0" w:oddVBand="0" w:evenVBand="0" w:oddHBand="0" w:evenHBand="0" w:firstRowFirstColumn="0" w:firstRowLastColumn="0" w:lastRowFirstColumn="0" w:lastRowLastColumn="0"/>
+            </w:pPr>
+            <w:r>
+              <w:t>Users need to use their student ID and a password to sign up. They don't need to sign in to view lecturer profiles.</w:t>
+            </w:r>
+          </w:p>
+        </w:tc>
+      </w:tr>
+      <w:tr>
+        <w:trPr>
+          <w:cnfStyle w:val="000000100000" w:firstRow="0" w:lastRow="0" w:firstColumn="0" w:lastColumn="0" w:oddVBand="0" w:evenVBand="0" w:oddHBand="1" w:evenHBand="0" w:firstRowFirstColumn="0" w:firstRowLastColumn="0" w:lastRowFirstColumn="0" w:lastRowLastColumn="0"/>
+          <w:trHeight w:val="658"/>
+        </w:trPr>
+        <w:tc>
+          <w:tcPr>
+            <w:cnfStyle w:val="001000000000" w:firstRow="0" w:lastRow="0" w:firstColumn="1" w:lastColumn="0" w:oddVBand="0" w:evenVBand="0" w:oddHBand="0" w:evenHBand="0" w:firstRowFirstColumn="0" w:firstRowLastColumn="0" w:lastRowFirstColumn="0" w:lastRowLastColumn="0"/>
+            <w:tcW w:w="988" w:type="dxa"/>
+          </w:tcPr>
+          <w:p>
+            <w:pPr>
+              <w:jc w:val="center"/>
+            </w:pPr>
+            <w:r>
+              <w:t>12</w:t>
+            </w:r>
+          </w:p>
+        </w:tc>
+        <w:tc>
+          <w:tcPr>
+            <w:tcW w:w="8223" w:type="dxa"/>
+          </w:tcPr>
+          <w:p>
+            <w:pPr>
+              <w:spacing w:line="276" w:lineRule="auto"/>
+              <w:cnfStyle w:val="000000100000" w:firstRow="0" w:lastRow="0" w:firstColumn="0" w:lastColumn="0" w:oddVBand="0" w:evenVBand="0" w:oddHBand="1" w:evenHBand="0" w:firstRowFirstColumn="0" w:firstRowLastColumn="0" w:lastRowFirstColumn="0" w:lastRowLastColumn="0"/>
+            </w:pPr>
+            <w:r>
+              <w:t xml:space="preserve">The system </w:t>
+            </w:r>
+            <w:r>
+              <w:t xml:space="preserve">will support both iOS and Android on mobile and both Windows and </w:t>
+            </w:r>
+            <w:r>
+              <w:t>MacOS</w:t>
+            </w:r>
+            <w:r>
+              <w:t xml:space="preserve"> on PC.</w:t>
             </w:r>
           </w:p>
         </w:tc>
@@ -2181,6 +2492,18 @@
       </w:tcPr>
     </w:tblStylePr>
   </w:style>
+  <w:style w:type="paragraph" w:customStyle="1" w:styleId="messagelistitem6a4fb">
+    <w:name w:val="messagelistitem__6a4fb"/>
+    <w:basedOn w:val="Normal"/>
+    <w:rsid w:val="00E47C19"/>
+    <w:pPr>
+      <w:spacing w:before="100" w:beforeAutospacing="1" w:after="100" w:afterAutospacing="1"/>
+    </w:pPr>
+    <w:rPr>
+      <w:rFonts w:ascii="Times New Roman" w:eastAsia="Times New Roman" w:hAnsi="Times New Roman"/>
+      <w:lang w:eastAsia="tr-TR"/>
+    </w:rPr>
+  </w:style>
 </w:styles>
 </file>
 

</xml_diff>